<commit_message>
Tem o trabalho de Segunda-Feira
</commit_message>
<xml_diff>
--- a/template-relatorio.docx
+++ b/template-relatorio.docx
@@ -2271,36 +2271,224 @@
         <w:rPr>
           <w:lang w:val="pt-PT"/>
         </w:rPr>
-        <w:t>vec</w:t>
-      </w:r>
-      <w:bookmarkStart w:id="2" w:name="_GoBack"/>
+        <w:t>vectores</w:t>
+      </w:r>
+      <w:proofErr w:type="spellEnd"/>
+      <w:r>
+        <w:rPr>
+          <w:lang w:val="pt-PT"/>
+        </w:rPr>
+        <w:t xml:space="preserve"> por serem de fácil utilização e manipulação e aplicação de funções como </w:t>
+      </w:r>
+      <w:proofErr w:type="spellStart"/>
+      <w:r>
+        <w:rPr>
+          <w:lang w:val="pt-PT"/>
+        </w:rPr>
+        <w:t>mapcar</w:t>
+      </w:r>
+      <w:proofErr w:type="spellEnd"/>
+      <w:r>
+        <w:rPr>
+          <w:lang w:val="pt-PT"/>
+        </w:rPr>
+        <w:t xml:space="preserve"> e reverse.</w:t>
+      </w:r>
+    </w:p>
+    <w:p>
+      <w:pPr>
+        <w:jc w:val="both"/>
+        <w:rPr>
+          <w:lang w:val="pt-PT"/>
+        </w:rPr>
+      </w:pPr>
+      <w:r>
+        <w:rPr>
+          <w:lang w:val="pt-PT"/>
+        </w:rPr>
+        <w:t xml:space="preserve">As </w:t>
+      </w:r>
+      <w:proofErr w:type="spellStart"/>
+      <w:r>
+        <w:rPr>
+          <w:lang w:val="pt-PT"/>
+        </w:rPr>
+        <w:t>hash-tables</w:t>
+      </w:r>
+      <w:proofErr w:type="spellEnd"/>
+      <w:r>
+        <w:rPr>
+          <w:lang w:val="pt-PT"/>
+        </w:rPr>
+        <w:t xml:space="preserve"> foram escolhidas para podermos ter um acesso rápido utilizando as variáveis em vez de termos um </w:t>
+      </w:r>
+      <w:proofErr w:type="spellStart"/>
+      <w:r>
+        <w:rPr>
+          <w:lang w:val="pt-PT"/>
+        </w:rPr>
+        <w:t>vector</w:t>
+      </w:r>
+      <w:proofErr w:type="spellEnd"/>
+      <w:r>
+        <w:rPr>
+          <w:lang w:val="pt-PT"/>
+        </w:rPr>
+        <w:t xml:space="preserve"> ou lista e depois termos que percorrer a estrutura até a encontrarmos.</w:t>
+      </w:r>
+    </w:p>
+    <w:p>
+      <w:pPr>
+        <w:jc w:val="both"/>
+        <w:rPr>
+          <w:lang w:val="pt-PT"/>
+        </w:rPr>
+      </w:pPr>
+    </w:p>
+    <w:p>
+      <w:pPr>
+        <w:pStyle w:val="Heading2"/>
+      </w:pPr>
+      <w:bookmarkStart w:id="2" w:name="_Toc404722802"/>
+      <w:r>
+        <w:t>Representaç</w:t>
+      </w:r>
+      <w:r>
+        <w:t xml:space="preserve">ão do problema </w:t>
+      </w:r>
+      <w:proofErr w:type="spellStart"/>
+      <w:r>
+        <w:t>Fill</w:t>
+      </w:r>
+      <w:proofErr w:type="spellEnd"/>
+      <w:r>
+        <w:t>-a-</w:t>
+      </w:r>
+      <w:proofErr w:type="spellStart"/>
+      <w:r>
+        <w:t>P</w:t>
+      </w:r>
+      <w:r>
+        <w:t>ix</w:t>
+      </w:r>
+      <w:proofErr w:type="spellEnd"/>
+      <w:r>
+        <w:t xml:space="preserve"> como PSR</w:t>
+      </w:r>
       <w:bookmarkEnd w:id="2"/>
-      <w:r>
-        <w:rPr>
-          <w:lang w:val="pt-PT"/>
-        </w:rPr>
-        <w:t>tores</w:t>
+    </w:p>
+    <w:p>
+      <w:pPr>
+        <w:jc w:val="both"/>
+        <w:rPr>
+          <w:lang w:val="pt-PT"/>
+        </w:rPr>
+      </w:pPr>
+      <w:r>
+        <w:rPr>
+          <w:lang w:val="pt-PT"/>
+        </w:rPr>
+        <w:t>Nesta secção deverão descrever como é que decidir</w:t>
+      </w:r>
+      <w:r>
+        <w:rPr>
+          <w:lang w:val="pt-PT"/>
+        </w:rPr>
+        <w:t xml:space="preserve">am representar o puzzle </w:t>
+      </w:r>
+      <w:proofErr w:type="spellStart"/>
+      <w:r>
+        <w:rPr>
+          <w:lang w:val="pt-PT"/>
+        </w:rPr>
+        <w:t>Fill</w:t>
       </w:r>
       <w:proofErr w:type="spellEnd"/>
       <w:r>
         <w:rPr>
           <w:lang w:val="pt-PT"/>
         </w:rPr>
-        <w:t xml:space="preserve"> por serem de fácil utilização e manipulação e aplicação de funções como </w:t>
+        <w:t>-a-</w:t>
       </w:r>
       <w:proofErr w:type="spellStart"/>
       <w:r>
         <w:rPr>
           <w:lang w:val="pt-PT"/>
         </w:rPr>
-        <w:t>mapcar</w:t>
+        <w:t>P</w:t>
+      </w:r>
+      <w:r>
+        <w:rPr>
+          <w:lang w:val="pt-PT"/>
+        </w:rPr>
+        <w:t>ix</w:t>
       </w:r>
       <w:proofErr w:type="spellEnd"/>
       <w:r>
         <w:rPr>
           <w:lang w:val="pt-PT"/>
         </w:rPr>
-        <w:t xml:space="preserve"> e reverse.</w:t>
+        <w:t xml:space="preserve"> como um problema de Satisfação de Restriç</w:t>
+      </w:r>
+      <w:r>
+        <w:rPr>
+          <w:lang w:val="pt-PT"/>
+        </w:rPr>
+        <w:t>ões</w:t>
+      </w:r>
+      <w:r>
+        <w:rPr>
+          <w:lang w:val="pt-PT"/>
+        </w:rPr>
+        <w:t xml:space="preserve">. Ou seja, deverão indicar </w:t>
+      </w:r>
+      <w:r>
+        <w:rPr>
+          <w:lang w:val="pt-PT"/>
+        </w:rPr>
+        <w:t xml:space="preserve">as variáveis, os domínios, e as restrições escolhidas para representar um puzzle </w:t>
+      </w:r>
+      <w:proofErr w:type="spellStart"/>
+      <w:r>
+        <w:rPr>
+          <w:lang w:val="pt-PT"/>
+        </w:rPr>
+        <w:t>Fill</w:t>
+      </w:r>
+      <w:proofErr w:type="spellEnd"/>
+      <w:r>
+        <w:rPr>
+          <w:lang w:val="pt-PT"/>
+        </w:rPr>
+        <w:t>-a-</w:t>
+      </w:r>
+      <w:proofErr w:type="spellStart"/>
+      <w:r>
+        <w:rPr>
+          <w:lang w:val="pt-PT"/>
+        </w:rPr>
+        <w:t>Pix</w:t>
+      </w:r>
+      <w:proofErr w:type="spellEnd"/>
+      <w:r>
+        <w:rPr>
+          <w:lang w:val="pt-PT"/>
+        </w:rPr>
+        <w:t xml:space="preserve">. Deverão também justificar a escolha </w:t>
+      </w:r>
+      <w:proofErr w:type="spellStart"/>
+      <w:r>
+        <w:rPr>
+          <w:lang w:val="pt-PT"/>
+        </w:rPr>
+        <w:t>efectuada</w:t>
+      </w:r>
+      <w:proofErr w:type="spellEnd"/>
+      <w:r>
+        <w:rPr>
+          <w:lang w:val="pt-PT"/>
+        </w:rPr>
+        <w:t xml:space="preserve">, comparando com possíveis alternativas de representação. </w:t>
       </w:r>
     </w:p>
     <w:p>
@@ -2314,250 +2502,255 @@
         <w:rPr>
           <w:lang w:val="pt-PT"/>
         </w:rPr>
-        <w:t xml:space="preserve">As </w:t>
+        <w:t xml:space="preserve">-- </w:t>
+      </w:r>
+      <w:proofErr w:type="gramStart"/>
+      <w:r>
+        <w:rPr>
+          <w:lang w:val="pt-PT"/>
+        </w:rPr>
+        <w:t>começa</w:t>
+      </w:r>
+      <w:proofErr w:type="gramEnd"/>
+      <w:r>
+        <w:rPr>
+          <w:lang w:val="pt-PT"/>
+        </w:rPr>
+        <w:t xml:space="preserve"> aqui –</w:t>
+      </w:r>
+    </w:p>
+    <w:p>
+      <w:pPr>
+        <w:jc w:val="both"/>
+        <w:rPr>
+          <w:lang w:val="pt-PT"/>
+        </w:rPr>
+      </w:pPr>
+      <w:r>
+        <w:rPr>
+          <w:lang w:val="pt-PT"/>
+        </w:rPr>
+        <w:t xml:space="preserve">Para as variáveis, o nome escolhido é uma </w:t>
       </w:r>
       <w:proofErr w:type="spellStart"/>
       <w:r>
         <w:rPr>
           <w:lang w:val="pt-PT"/>
         </w:rPr>
-        <w:t>hash-tables</w:t>
+        <w:t>string</w:t>
       </w:r>
       <w:proofErr w:type="spellEnd"/>
       <w:r>
         <w:rPr>
           <w:lang w:val="pt-PT"/>
         </w:rPr>
-        <w:t xml:space="preserve"> foram escolhidas para podermos ter um acesso rápido utilizando as variáveis em vez de termos um </w:t>
+        <w:t xml:space="preserve"> com um inteiro entre 0 e N*M-1 em que o N e o M são, o número de colunas e linhas da matriz do jogo. O domínio das variáveis é o intervalo entre 0 e 1 em que 0 representa uma posição da área de jogo que não está pintada, e a quando a variável tem o valor 1 é porque est</w:t>
+      </w:r>
+      <w:r>
+        <w:rPr>
+          <w:lang w:val="pt-PT"/>
+        </w:rPr>
+        <w:t xml:space="preserve">á pintada. </w:t>
+      </w:r>
+    </w:p>
+    <w:p>
+      <w:pPr>
+        <w:rPr>
+          <w:lang w:val="pt-PT"/>
+        </w:rPr>
+      </w:pPr>
+      <w:r>
+        <w:rPr>
+          <w:lang w:val="pt-PT"/>
+        </w:rPr>
+        <w:t xml:space="preserve">Um predicado </w:t>
       </w:r>
       <w:proofErr w:type="spellStart"/>
       <w:r>
         <w:rPr>
           <w:lang w:val="pt-PT"/>
         </w:rPr>
-        <w:t>vector</w:t>
+        <w:t>fill</w:t>
       </w:r>
       <w:proofErr w:type="spellEnd"/>
       <w:r>
         <w:rPr>
           <w:lang w:val="pt-PT"/>
         </w:rPr>
-        <w:t xml:space="preserve"> ou lista e depois termos que percorrer a estrutura até a encontrarmos.</w:t>
-      </w:r>
-    </w:p>
-    <w:p>
-      <w:pPr>
-        <w:jc w:val="both"/>
-        <w:rPr>
-          <w:lang w:val="pt-PT"/>
-        </w:rPr>
-      </w:pPr>
-    </w:p>
-    <w:p>
-      <w:pPr>
-        <w:pStyle w:val="Heading2"/>
-      </w:pPr>
-      <w:bookmarkStart w:id="3" w:name="_Toc404722802"/>
-      <w:r>
-        <w:t>Representaç</w:t>
-      </w:r>
-      <w:r>
-        <w:t xml:space="preserve">ão do problema </w:t>
+        <w:t>-a-</w:t>
       </w:r>
       <w:proofErr w:type="spellStart"/>
       <w:r>
-        <w:t>Fill</w:t>
+        <w:rPr>
+          <w:lang w:val="pt-PT"/>
+        </w:rPr>
+        <w:t>pix</w:t>
       </w:r>
       <w:proofErr w:type="spellEnd"/>
       <w:r>
-        <w:t>-a-</w:t>
-      </w:r>
-      <w:proofErr w:type="spellStart"/>
-      <w:r>
-        <w:t>P</w:t>
-      </w:r>
-      <w:r>
-        <w:t>ix</w:t>
-      </w:r>
-      <w:proofErr w:type="spellEnd"/>
-      <w:r>
-        <w:t xml:space="preserve"> como PSR</w:t>
-      </w:r>
-      <w:bookmarkEnd w:id="3"/>
-    </w:p>
-    <w:p>
-      <w:pPr>
-        <w:jc w:val="both"/>
-        <w:rPr>
-          <w:lang w:val="pt-PT"/>
-        </w:rPr>
-      </w:pPr>
-      <w:r>
-        <w:rPr>
-          <w:lang w:val="pt-PT"/>
-        </w:rPr>
-        <w:t>Nesta secção deverão descrever como é que decidir</w:t>
-      </w:r>
-      <w:r>
-        <w:rPr>
-          <w:lang w:val="pt-PT"/>
-        </w:rPr>
-        <w:t xml:space="preserve">am representar o puzzle </w:t>
-      </w:r>
-      <w:proofErr w:type="spellStart"/>
-      <w:r>
-        <w:rPr>
-          <w:lang w:val="pt-PT"/>
-        </w:rPr>
-        <w:t>Fill</w:t>
-      </w:r>
-      <w:proofErr w:type="spellEnd"/>
-      <w:r>
-        <w:rPr>
-          <w:lang w:val="pt-PT"/>
-        </w:rPr>
-        <w:t>-a-</w:t>
-      </w:r>
-      <w:proofErr w:type="spellStart"/>
-      <w:r>
-        <w:rPr>
-          <w:lang w:val="pt-PT"/>
-        </w:rPr>
-        <w:t>P</w:t>
-      </w:r>
-      <w:r>
-        <w:rPr>
-          <w:lang w:val="pt-PT"/>
-        </w:rPr>
-        <w:t>ix</w:t>
-      </w:r>
-      <w:proofErr w:type="spellEnd"/>
-      <w:r>
-        <w:rPr>
-          <w:lang w:val="pt-PT"/>
-        </w:rPr>
-        <w:t xml:space="preserve"> como um problema de Satisfação de Restriç</w:t>
-      </w:r>
-      <w:r>
-        <w:rPr>
-          <w:lang w:val="pt-PT"/>
-        </w:rPr>
-        <w:t>ões</w:t>
-      </w:r>
-      <w:r>
-        <w:rPr>
-          <w:lang w:val="pt-PT"/>
-        </w:rPr>
-        <w:t xml:space="preserve">. Ou seja, deverão indicar </w:t>
-      </w:r>
-      <w:r>
-        <w:rPr>
-          <w:lang w:val="pt-PT"/>
-        </w:rPr>
-        <w:t xml:space="preserve">as variáveis, os domínios, e as restrições escolhidas para representar um puzzle </w:t>
-      </w:r>
-      <w:proofErr w:type="spellStart"/>
-      <w:r>
-        <w:rPr>
-          <w:lang w:val="pt-PT"/>
-        </w:rPr>
-        <w:t>Fill</w:t>
-      </w:r>
-      <w:proofErr w:type="spellEnd"/>
-      <w:r>
-        <w:rPr>
-          <w:lang w:val="pt-PT"/>
-        </w:rPr>
-        <w:t>-a-</w:t>
-      </w:r>
-      <w:proofErr w:type="spellStart"/>
-      <w:r>
-        <w:rPr>
-          <w:lang w:val="pt-PT"/>
-        </w:rPr>
-        <w:t>Pix</w:t>
-      </w:r>
-      <w:proofErr w:type="spellEnd"/>
-      <w:r>
-        <w:rPr>
-          <w:lang w:val="pt-PT"/>
-        </w:rPr>
-        <w:t xml:space="preserve">. Deverão também justificar a escolha </w:t>
-      </w:r>
-      <w:proofErr w:type="spellStart"/>
-      <w:r>
-        <w:rPr>
-          <w:lang w:val="pt-PT"/>
-        </w:rPr>
-        <w:t>efectuada</w:t>
-      </w:r>
-      <w:proofErr w:type="spellEnd"/>
-      <w:r>
-        <w:rPr>
-          <w:lang w:val="pt-PT"/>
-        </w:rPr>
-        <w:t xml:space="preserve">, comparando com possíveis alternativas de representação. </w:t>
-      </w:r>
-    </w:p>
-    <w:p>
-      <w:pPr>
-        <w:jc w:val="both"/>
-        <w:rPr>
-          <w:lang w:val="pt-PT"/>
-        </w:rPr>
-      </w:pPr>
-      <w:r>
-        <w:rPr>
-          <w:lang w:val="pt-PT"/>
-        </w:rPr>
-        <w:t xml:space="preserve">-- </w:t>
-      </w:r>
-      <w:proofErr w:type="gramStart"/>
-      <w:r>
-        <w:rPr>
-          <w:lang w:val="pt-PT"/>
-        </w:rPr>
-        <w:t>começa</w:t>
-      </w:r>
-      <w:proofErr w:type="gramEnd"/>
-      <w:r>
-        <w:rPr>
-          <w:lang w:val="pt-PT"/>
-        </w:rPr>
-        <w:t xml:space="preserve"> aqui –</w:t>
-      </w:r>
-    </w:p>
-    <w:p>
-      <w:pPr>
-        <w:jc w:val="both"/>
-        <w:rPr>
-          <w:lang w:val="pt-PT"/>
-        </w:rPr>
-      </w:pPr>
-    </w:p>
-    <w:p>
-      <w:pPr>
-        <w:rPr>
-          <w:lang w:val="pt-PT"/>
-        </w:rPr>
-      </w:pPr>
-      <w:r>
-        <w:rPr>
-          <w:lang w:val="pt-PT"/>
-        </w:rPr>
-        <w:br w:type="page"/>
+        <w:rPr>
+          <w:lang w:val="pt-PT"/>
+        </w:rPr>
+        <w:t xml:space="preserve"> verifica</w:t>
+      </w:r>
+      <w:r>
+        <w:rPr>
+          <w:lang w:val="pt-PT"/>
+        </w:rPr>
+        <w:t xml:space="preserve"> se o n</w:t>
+      </w:r>
+      <w:r>
+        <w:rPr>
+          <w:lang w:val="pt-PT"/>
+        </w:rPr>
+        <w:t>úmero de casas preenchidas é</w:t>
+      </w:r>
+      <w:r>
+        <w:rPr>
+          <w:lang w:val="pt-PT"/>
+        </w:rPr>
+        <w:t xml:space="preserve"> superior ao valor pretendido (mesmo que algumas variáveis</w:t>
+      </w:r>
+      <w:r>
+        <w:rPr>
+          <w:lang w:val="pt-PT"/>
+        </w:rPr>
+        <w:t xml:space="preserve"> não estejam </w:t>
+      </w:r>
+      <w:r>
+        <w:rPr>
+          <w:lang w:val="pt-PT"/>
+        </w:rPr>
+        <w:t xml:space="preserve">atribuídas) e o mesmo com o número de </w:t>
+      </w:r>
+      <w:r>
+        <w:rPr>
+          <w:lang w:val="pt-PT"/>
+        </w:rPr>
+        <w:t>zero</w:t>
+      </w:r>
+      <w:r>
+        <w:rPr>
+          <w:lang w:val="pt-PT"/>
+        </w:rPr>
+        <w:t>s, sendo o resultado então falso. Se não, devolve verdade se alguma variável não está atribuída e soma todas as variáveis, testando se o resultado é igual ao valor pretendido.</w:t>
       </w:r>
     </w:p>
     <w:p>
       <w:pPr>
         <w:pStyle w:val="Heading1"/>
       </w:pPr>
-      <w:bookmarkStart w:id="4" w:name="_Toc404722803"/>
+      <w:bookmarkStart w:id="3" w:name="_Toc404722803"/>
       <w:r>
         <w:lastRenderedPageBreak/>
         <w:t>Implementação Procuras e Funções Obrigatórias</w:t>
       </w:r>
+      <w:bookmarkEnd w:id="3"/>
+    </w:p>
+    <w:p>
+      <w:pPr>
+        <w:jc w:val="both"/>
+        <w:rPr>
+          <w:lang w:val="pt-PT"/>
+        </w:rPr>
+      </w:pPr>
+      <w:r>
+        <w:rPr>
+          <w:lang w:val="pt-PT"/>
+        </w:rPr>
+        <w:t xml:space="preserve">Nesta secção deverão descrever a implementação das várias </w:t>
+      </w:r>
+      <w:r>
+        <w:rPr>
+          <w:lang w:val="pt-PT"/>
+        </w:rPr>
+        <w:t xml:space="preserve">funções/heurísticas e mecanismos de inferência pedidos explicitamente no enunciado. No entanto, deverão apenas focar-se na descrição de particularidades que não estejam especificadas no documento de esclarecimento. Ou seja, </w:t>
+      </w:r>
+      <w:r>
+        <w:rPr>
+          <w:b/>
+          <w:lang w:val="pt-PT"/>
+        </w:rPr>
+        <w:t xml:space="preserve">não queremos ler o </w:t>
+      </w:r>
+      <w:proofErr w:type="spellStart"/>
+      <w:r>
+        <w:rPr>
+          <w:b/>
+          <w:lang w:val="pt-PT"/>
+        </w:rPr>
+        <w:t>pseudocódigo</w:t>
+      </w:r>
+      <w:proofErr w:type="spellEnd"/>
+      <w:r>
+        <w:rPr>
+          <w:b/>
+          <w:lang w:val="pt-PT"/>
+        </w:rPr>
+        <w:t xml:space="preserve"> e </w:t>
+      </w:r>
+      <w:proofErr w:type="spellStart"/>
+      <w:r>
+        <w:rPr>
+          <w:b/>
+          <w:lang w:val="pt-PT"/>
+        </w:rPr>
+        <w:t>respectivos</w:t>
+      </w:r>
+      <w:proofErr w:type="spellEnd"/>
+      <w:r>
+        <w:rPr>
+          <w:b/>
+          <w:lang w:val="pt-PT"/>
+        </w:rPr>
+        <w:t xml:space="preserve"> comentários </w:t>
+      </w:r>
+      <w:r>
+        <w:rPr>
+          <w:lang w:val="pt-PT"/>
+        </w:rPr>
+        <w:t>criados</w:t>
+      </w:r>
+      <w:r>
+        <w:rPr>
+          <w:lang w:val="pt-PT"/>
+        </w:rPr>
+        <w:t xml:space="preserve"> por nós. Em particular devem descrever as seguintes funções/algoritmos</w:t>
+      </w:r>
+      <w:r>
+        <w:rPr>
+          <w:lang w:val="pt-PT"/>
+        </w:rPr>
+        <w:t>:</w:t>
+      </w:r>
+    </w:p>
+    <w:p>
+      <w:pPr>
+        <w:pStyle w:val="Heading2"/>
+      </w:pPr>
+      <w:bookmarkStart w:id="4" w:name="_Toc404722804"/>
+      <w:proofErr w:type="spellStart"/>
+      <w:r>
+        <w:t>Fill</w:t>
+      </w:r>
+      <w:proofErr w:type="spellEnd"/>
+      <w:r>
+        <w:t>-a-</w:t>
+      </w:r>
+      <w:proofErr w:type="spellStart"/>
+      <w:r>
+        <w:t>pix</w:t>
+      </w:r>
+      <w:proofErr w:type="spellEnd"/>
+      <w:r>
+        <w:sym w:font="Wingdings" w:char="F0E0"/>
+      </w:r>
+      <w:proofErr w:type="spellStart"/>
+      <w:r>
+        <w:t>psr</w:t>
+      </w:r>
       <w:bookmarkEnd w:id="4"/>
+      <w:proofErr w:type="spellEnd"/>
     </w:p>
     <w:p>
       <w:pPr>
@@ -2570,78 +2763,64 @@
         <w:rPr>
           <w:lang w:val="pt-PT"/>
         </w:rPr>
-        <w:t xml:space="preserve">Nesta secção deverão descrever a implementação das várias </w:t>
-      </w:r>
-      <w:r>
-        <w:rPr>
-          <w:lang w:val="pt-PT"/>
-        </w:rPr>
-        <w:t xml:space="preserve">funções/heurísticas e mecanismos de inferência pedidos explicitamente no enunciado. No entanto, deverão apenas focar-se na descrição de particularidades que não estejam especificadas no documento de esclarecimento. Ou seja, </w:t>
-      </w:r>
-      <w:r>
-        <w:rPr>
-          <w:b/>
-          <w:lang w:val="pt-PT"/>
-        </w:rPr>
-        <w:t xml:space="preserve">não queremos ler o </w:t>
+        <w:t>De</w:t>
+      </w:r>
+      <w:r>
+        <w:rPr>
+          <w:lang w:val="pt-PT"/>
+        </w:rPr>
+        <w:t xml:space="preserve">verão descrever </w:t>
+      </w:r>
+      <w:r>
+        <w:rPr>
+          <w:lang w:val="pt-PT"/>
+        </w:rPr>
+        <w:t xml:space="preserve">brevemente o algoritmo de conversão de um tabuleiro </w:t>
       </w:r>
       <w:proofErr w:type="spellStart"/>
       <w:r>
         <w:rPr>
-          <w:b/>
-          <w:lang w:val="pt-PT"/>
-        </w:rPr>
-        <w:t>pseudocódigo</w:t>
+          <w:lang w:val="pt-PT"/>
+        </w:rPr>
+        <w:t>Fill</w:t>
       </w:r>
       <w:proofErr w:type="spellEnd"/>
       <w:r>
         <w:rPr>
-          <w:b/>
-          <w:lang w:val="pt-PT"/>
-        </w:rPr>
-        <w:t xml:space="preserve"> e </w:t>
+          <w:lang w:val="pt-PT"/>
+        </w:rPr>
+        <w:t>-a-</w:t>
       </w:r>
       <w:proofErr w:type="spellStart"/>
       <w:r>
         <w:rPr>
-          <w:b/>
-          <w:lang w:val="pt-PT"/>
-        </w:rPr>
-        <w:t>respectivos</w:t>
+          <w:lang w:val="pt-PT"/>
+        </w:rPr>
+        <w:t>Pix</w:t>
       </w:r>
       <w:proofErr w:type="spellEnd"/>
       <w:r>
         <w:rPr>
-          <w:b/>
-          <w:lang w:val="pt-PT"/>
-        </w:rPr>
-        <w:t xml:space="preserve"> comentários </w:t>
-      </w:r>
-      <w:r>
-        <w:rPr>
-          <w:lang w:val="pt-PT"/>
-        </w:rPr>
-        <w:t>criados</w:t>
-      </w:r>
-      <w:r>
-        <w:rPr>
-          <w:lang w:val="pt-PT"/>
-        </w:rPr>
-        <w:t xml:space="preserve"> por nós. Em particular devem descrever as seguintes funções/algoritmos</w:t>
-      </w:r>
-      <w:r>
-        <w:rPr>
-          <w:lang w:val="pt-PT"/>
-        </w:rPr>
-        <w:t>:</w:t>
+          <w:lang w:val="pt-PT"/>
+        </w:rPr>
+        <w:t xml:space="preserve"> para o tipo PSR. Devido à sua complexidade, é importante descrever o processo de criação e teste de restrições. </w:t>
       </w:r>
     </w:p>
     <w:p>
       <w:pPr>
         <w:pStyle w:val="Heading2"/>
       </w:pPr>
-      <w:bookmarkStart w:id="5" w:name="_Toc404722804"/>
+      <w:bookmarkStart w:id="5" w:name="_Toc404722805"/>
       <w:proofErr w:type="spellStart"/>
+      <w:proofErr w:type="gramStart"/>
+      <w:r>
+        <w:t>Psr</w:t>
+      </w:r>
+      <w:proofErr w:type="spellEnd"/>
+      <w:r>
+        <w:t>-&gt;</w:t>
+      </w:r>
+      <w:proofErr w:type="spellStart"/>
       <w:r>
         <w:t>Fill</w:t>
       </w:r>
@@ -2652,17 +2831,107 @@
       <w:proofErr w:type="spellStart"/>
       <w:r>
         <w:t>pix</w:t>
-      </w:r>
-      <w:proofErr w:type="spellEnd"/>
-      <w:r>
-        <w:sym w:font="Wingdings" w:char="F0E0"/>
-      </w:r>
-      <w:proofErr w:type="spellStart"/>
-      <w:r>
-        <w:t>psr</w:t>
       </w:r>
       <w:bookmarkEnd w:id="5"/>
       <w:proofErr w:type="spellEnd"/>
+      <w:proofErr w:type="gramEnd"/>
+    </w:p>
+    <w:p>
+      <w:pPr>
+        <w:rPr>
+          <w:lang w:val="pt-PT"/>
+        </w:rPr>
+      </w:pPr>
+      <w:r>
+        <w:rPr>
+          <w:lang w:val="pt-PT"/>
+        </w:rPr>
+        <w:t xml:space="preserve">Aqui deverão descrever o algoritmo oposto, i.e. a conversão de um PSR resolvido para um tabuleiro </w:t>
+      </w:r>
+      <w:proofErr w:type="spellStart"/>
+      <w:r>
+        <w:rPr>
+          <w:lang w:val="pt-PT"/>
+        </w:rPr>
+        <w:t>Fill</w:t>
+      </w:r>
+      <w:proofErr w:type="spellEnd"/>
+      <w:r>
+        <w:rPr>
+          <w:lang w:val="pt-PT"/>
+        </w:rPr>
+        <w:t>-a-</w:t>
+      </w:r>
+      <w:proofErr w:type="spellStart"/>
+      <w:r>
+        <w:rPr>
+          <w:lang w:val="pt-PT"/>
+        </w:rPr>
+        <w:t>Pix</w:t>
+      </w:r>
+      <w:proofErr w:type="spellEnd"/>
+      <w:r>
+        <w:rPr>
+          <w:lang w:val="pt-PT"/>
+        </w:rPr>
+        <w:t>.</w:t>
+      </w:r>
+    </w:p>
+    <w:p>
+      <w:pPr>
+        <w:pStyle w:val="Heading2"/>
+      </w:pPr>
+      <w:bookmarkStart w:id="6" w:name="_Toc404722806"/>
+      <w:r>
+        <w:t>Heurística de Grau</w:t>
+      </w:r>
+      <w:bookmarkEnd w:id="6"/>
+    </w:p>
+    <w:p>
+      <w:pPr>
+        <w:rPr>
+          <w:lang w:val="pt-PT"/>
+        </w:rPr>
+      </w:pPr>
+      <w:r>
+        <w:rPr>
+          <w:lang w:val="pt-PT"/>
+        </w:rPr>
+        <w:t>Deverão descrever brevemente como é que implementaram a heurística de grau.</w:t>
+      </w:r>
+    </w:p>
+    <w:p>
+      <w:pPr>
+        <w:pStyle w:val="Heading2"/>
+      </w:pPr>
+      <w:bookmarkStart w:id="7" w:name="_Toc404722807"/>
+      <w:r>
+        <w:t>Heurística MRV</w:t>
+      </w:r>
+      <w:bookmarkEnd w:id="7"/>
+    </w:p>
+    <w:p>
+      <w:pPr>
+        <w:rPr>
+          <w:lang w:val="pt-PT"/>
+        </w:rPr>
+      </w:pPr>
+      <w:r>
+        <w:rPr>
+          <w:lang w:val="pt-PT"/>
+        </w:rPr>
+        <w:t>Deverão descrever brevemente como é que implementaram a heurística MRV.</w:t>
+      </w:r>
+    </w:p>
+    <w:p>
+      <w:pPr>
+        <w:pStyle w:val="Heading2"/>
+      </w:pPr>
+      <w:bookmarkStart w:id="8" w:name="_Toc404722808"/>
+      <w:r>
+        <w:t>Procura-Retrocesso e Inferência</w:t>
+      </w:r>
+      <w:bookmarkEnd w:id="8"/>
     </w:p>
     <w:p>
       <w:pPr>
@@ -2675,76 +2944,621 @@
         <w:rPr>
           <w:lang w:val="pt-PT"/>
         </w:rPr>
-        <w:t>De</w:t>
-      </w:r>
-      <w:r>
-        <w:rPr>
-          <w:lang w:val="pt-PT"/>
-        </w:rPr>
-        <w:t xml:space="preserve">verão descrever </w:t>
-      </w:r>
-      <w:r>
-        <w:rPr>
-          <w:lang w:val="pt-PT"/>
-        </w:rPr>
-        <w:t xml:space="preserve">brevemente o algoritmo de conversão de um tabuleiro </w:t>
+        <w:t xml:space="preserve">Nesta secção deverão descrever algum detalhe que considerem relevante na implementação das procuras por retrocesso com os vários tipos de inferência. Mais uma vez, aqui não é pretendido que façam </w:t>
       </w:r>
       <w:proofErr w:type="spellStart"/>
       <w:r>
         <w:rPr>
           <w:lang w:val="pt-PT"/>
         </w:rPr>
-        <w:t>Fill</w:t>
+        <w:t>copy</w:t>
       </w:r>
       <w:proofErr w:type="spellEnd"/>
       <w:r>
         <w:rPr>
           <w:lang w:val="pt-PT"/>
         </w:rPr>
-        <w:t>-a-</w:t>
+        <w:t xml:space="preserve">-paste do </w:t>
       </w:r>
       <w:proofErr w:type="spellStart"/>
       <w:r>
         <w:rPr>
           <w:lang w:val="pt-PT"/>
         </w:rPr>
-        <w:t>Pix</w:t>
+        <w:t>pseudocódigo</w:t>
       </w:r>
       <w:proofErr w:type="spellEnd"/>
       <w:r>
         <w:rPr>
           <w:lang w:val="pt-PT"/>
         </w:rPr>
-        <w:t xml:space="preserve"> para o tipo PSR. Devido à sua complexidade, é importante descrever o processo de criação e teste de restrições. </w:t>
-      </w:r>
-    </w:p>
-    <w:p>
-      <w:pPr>
-        <w:pStyle w:val="Heading2"/>
-      </w:pPr>
-      <w:bookmarkStart w:id="6" w:name="_Toc404722805"/>
+        <w:t xml:space="preserve">, mas sim que descrevam algum pormenor que achem importante. Por exemplo, o que usaram para representar uma inferência, e como é que essa é aplicada/removida ao </w:t>
+      </w:r>
+      <w:proofErr w:type="spellStart"/>
+      <w:r>
+        <w:rPr>
+          <w:lang w:val="pt-PT"/>
+        </w:rPr>
+        <w:t>psr</w:t>
+      </w:r>
+      <w:proofErr w:type="spellEnd"/>
+      <w:r>
+        <w:rPr>
+          <w:lang w:val="pt-PT"/>
+        </w:rPr>
+        <w:t xml:space="preserve">. </w:t>
+      </w:r>
+    </w:p>
+    <w:p>
+      <w:pPr>
+        <w:rPr>
+          <w:lang w:val="pt-PT"/>
+        </w:rPr>
+      </w:pPr>
+    </w:p>
+    <w:p>
+      <w:pPr>
+        <w:rPr>
+          <w:lang w:val="pt-PT"/>
+        </w:rPr>
+      </w:pPr>
+      <w:r>
+        <w:rPr>
+          <w:lang w:val="pt-PT"/>
+        </w:rPr>
+        <w:t>2.1</w:t>
+      </w:r>
+    </w:p>
+    <w:p>
+      <w:pPr>
+        <w:rPr>
+          <w:lang w:val="pt-PT"/>
+        </w:rPr>
+      </w:pPr>
       <w:proofErr w:type="spellStart"/>
       <w:proofErr w:type="gramStart"/>
       <w:r>
+        <w:rPr>
+          <w:lang w:val="pt-PT"/>
+        </w:rPr>
+        <w:t>fill</w:t>
+      </w:r>
+      <w:proofErr w:type="spellEnd"/>
+      <w:r>
+        <w:rPr>
+          <w:lang w:val="pt-PT"/>
+        </w:rPr>
+        <w:t>-a-</w:t>
+      </w:r>
+      <w:proofErr w:type="spellStart"/>
+      <w:r>
+        <w:rPr>
+          <w:lang w:val="pt-PT"/>
+        </w:rPr>
+        <w:t>pix</w:t>
+      </w:r>
+      <w:proofErr w:type="spellEnd"/>
+      <w:r>
+        <w:rPr>
+          <w:lang w:val="pt-PT"/>
+        </w:rPr>
+        <w:t>-</w:t>
+      </w:r>
+      <w:proofErr w:type="gramEnd"/>
+      <w:r>
+        <w:rPr>
+          <w:lang w:val="pt-PT"/>
+        </w:rPr>
+        <w:t>&gt;</w:t>
+      </w:r>
+      <w:proofErr w:type="spellStart"/>
+      <w:r>
+        <w:rPr>
+          <w:lang w:val="pt-PT"/>
+        </w:rPr>
+        <w:t>psr</w:t>
+      </w:r>
+      <w:proofErr w:type="spellEnd"/>
+    </w:p>
+    <w:p>
+      <w:pPr>
+        <w:rPr>
+          <w:lang w:val="pt-PT"/>
+        </w:rPr>
+      </w:pPr>
+      <w:r>
+        <w:rPr>
+          <w:lang w:val="pt-PT"/>
+        </w:rPr>
+        <w:t xml:space="preserve">Começa-se por criar todas as </w:t>
+      </w:r>
+      <w:r>
+        <w:rPr>
+          <w:lang w:val="pt-PT"/>
+        </w:rPr>
+        <w:t>variáveis</w:t>
+      </w:r>
+      <w:r>
+        <w:rPr>
+          <w:lang w:val="pt-PT"/>
+        </w:rPr>
+        <w:t xml:space="preserve"> do </w:t>
+      </w:r>
+      <w:proofErr w:type="spellStart"/>
+      <w:r>
+        <w:rPr>
+          <w:lang w:val="pt-PT"/>
+        </w:rPr>
+        <w:t>psr</w:t>
+      </w:r>
+      <w:proofErr w:type="spellEnd"/>
+      <w:r>
+        <w:rPr>
+          <w:lang w:val="pt-PT"/>
+        </w:rPr>
+        <w:t xml:space="preserve">. Um </w:t>
+      </w:r>
+      <w:proofErr w:type="spellStart"/>
+      <w:r>
+        <w:rPr>
+          <w:lang w:val="pt-PT"/>
+        </w:rPr>
+        <w:t>fill</w:t>
+      </w:r>
+      <w:proofErr w:type="spellEnd"/>
+      <w:r>
+        <w:rPr>
+          <w:lang w:val="pt-PT"/>
+        </w:rPr>
+        <w:t>-a-</w:t>
+      </w:r>
+      <w:proofErr w:type="spellStart"/>
+      <w:r>
+        <w:rPr>
+          <w:lang w:val="pt-PT"/>
+        </w:rPr>
+        <w:t>pix</w:t>
+      </w:r>
+      <w:proofErr w:type="spellEnd"/>
+      <w:r>
+        <w:rPr>
+          <w:lang w:val="pt-PT"/>
+        </w:rPr>
+        <w:t xml:space="preserve"> tem n*m </w:t>
+      </w:r>
+      <w:r>
+        <w:rPr>
+          <w:lang w:val="pt-PT"/>
+        </w:rPr>
+        <w:t>variáveis</w:t>
+      </w:r>
+      <w:r>
+        <w:rPr>
+          <w:lang w:val="pt-PT"/>
+        </w:rPr>
+        <w:t xml:space="preserve"> (linha * coluna). Para dar um nome </w:t>
+      </w:r>
+      <w:r>
+        <w:rPr>
+          <w:lang w:val="pt-PT"/>
+        </w:rPr>
+        <w:t>único</w:t>
+      </w:r>
+      <w:r>
+        <w:rPr>
+          <w:lang w:val="pt-PT"/>
+        </w:rPr>
+        <w:t xml:space="preserve"> a cada </w:t>
+      </w:r>
+      <w:r>
+        <w:rPr>
+          <w:lang w:val="pt-PT"/>
+        </w:rPr>
+        <w:t>variável</w:t>
+      </w:r>
+      <w:r>
+        <w:rPr>
+          <w:lang w:val="pt-PT"/>
+        </w:rPr>
+        <w:t xml:space="preserve">, escolheu-se numerar as </w:t>
+      </w:r>
+      <w:r>
+        <w:rPr>
+          <w:lang w:val="pt-PT"/>
+        </w:rPr>
+        <w:t>posições</w:t>
+      </w:r>
+      <w:r>
+        <w:rPr>
+          <w:lang w:val="pt-PT"/>
+        </w:rPr>
+        <w:t xml:space="preserve"> de 0 a (n*m -1).</w:t>
+      </w:r>
+    </w:p>
+    <w:p>
+      <w:pPr>
+        <w:rPr>
+          <w:lang w:val="pt-PT"/>
+        </w:rPr>
+      </w:pPr>
+      <w:r>
+        <w:rPr>
+          <w:lang w:val="pt-PT"/>
+        </w:rPr>
+        <w:t xml:space="preserve">Para preencher o </w:t>
+      </w:r>
+      <w:r>
+        <w:rPr>
+          <w:lang w:val="pt-PT"/>
+        </w:rPr>
+        <w:t>domínio</w:t>
+      </w:r>
+      <w:r>
+        <w:rPr>
+          <w:lang w:val="pt-PT"/>
+        </w:rPr>
+        <w:t xml:space="preserve">, fez-se uma lista com n*m elementos com </w:t>
+      </w:r>
+      <w:r>
+        <w:rPr>
+          <w:lang w:val="pt-PT"/>
+        </w:rPr>
+        <w:t>domínio</w:t>
+      </w:r>
+      <w:r>
+        <w:rPr>
+          <w:lang w:val="pt-PT"/>
+        </w:rPr>
+        <w:t xml:space="preserve"> 0. Há medida que se encontra </w:t>
+      </w:r>
+      <w:r>
+        <w:rPr>
+          <w:lang w:val="pt-PT"/>
+        </w:rPr>
+        <w:t>números</w:t>
+      </w:r>
+      <w:r>
+        <w:rPr>
+          <w:lang w:val="pt-PT"/>
+        </w:rPr>
+        <w:t xml:space="preserve"> no </w:t>
+      </w:r>
+      <w:proofErr w:type="spellStart"/>
+      <w:r>
+        <w:rPr>
+          <w:lang w:val="pt-PT"/>
+        </w:rPr>
+        <w:t>fill</w:t>
+      </w:r>
+      <w:proofErr w:type="spellEnd"/>
+      <w:r>
+        <w:rPr>
+          <w:lang w:val="pt-PT"/>
+        </w:rPr>
+        <w:t>-a-</w:t>
+      </w:r>
+      <w:proofErr w:type="spellStart"/>
+      <w:r>
+        <w:rPr>
+          <w:lang w:val="pt-PT"/>
+        </w:rPr>
+        <w:t>pix</w:t>
+      </w:r>
+      <w:proofErr w:type="spellEnd"/>
+      <w:r>
+        <w:rPr>
+          <w:lang w:val="pt-PT"/>
+        </w:rPr>
+        <w:t xml:space="preserve">, </w:t>
+      </w:r>
+      <w:r>
+        <w:rPr>
+          <w:lang w:val="pt-PT"/>
+        </w:rPr>
+        <w:t>atualiza-se</w:t>
+      </w:r>
+      <w:r>
+        <w:rPr>
+          <w:lang w:val="pt-PT"/>
+        </w:rPr>
+        <w:t xml:space="preserve"> o </w:t>
+      </w:r>
+      <w:r>
+        <w:rPr>
+          <w:lang w:val="pt-PT"/>
+        </w:rPr>
+        <w:t>domínio</w:t>
+      </w:r>
+      <w:r>
+        <w:rPr>
+          <w:lang w:val="pt-PT"/>
+        </w:rPr>
+        <w:t xml:space="preserve"> </w:t>
+      </w:r>
+      <w:r>
+        <w:rPr>
+          <w:lang w:val="pt-PT"/>
+        </w:rPr>
+        <w:t>correto</w:t>
+      </w:r>
+      <w:r>
+        <w:rPr>
+          <w:lang w:val="pt-PT"/>
+        </w:rPr>
+        <w:t xml:space="preserve"> (0 1). Para isto foi </w:t>
+      </w:r>
+      <w:r>
+        <w:rPr>
+          <w:lang w:val="pt-PT"/>
+        </w:rPr>
+        <w:t>necessário</w:t>
+      </w:r>
+      <w:r>
+        <w:rPr>
+          <w:lang w:val="pt-PT"/>
+        </w:rPr>
+        <w:t xml:space="preserve"> a implementação de um algoritmo que descobre todas as posições adjacentes validas. Este algoritmo cria uma lista com as 9 posições adjacentes e elimina as posições inv</w:t>
+      </w:r>
+      <w:r>
+        <w:rPr>
+          <w:lang w:val="pt-PT"/>
+        </w:rPr>
+        <w:t>á</w:t>
+      </w:r>
+      <w:r>
+        <w:rPr>
+          <w:lang w:val="pt-PT"/>
+        </w:rPr>
+        <w:t>lidas a seguir (posição negativ</w:t>
+      </w:r>
+      <w:r>
+        <w:rPr>
+          <w:lang w:val="pt-PT"/>
+        </w:rPr>
+        <w:t>a/posição que excede o numero má</w:t>
+      </w:r>
+      <w:r>
+        <w:rPr>
+          <w:lang w:val="pt-PT"/>
+        </w:rPr>
+        <w:t>ximo de linhas ou colunas).</w:t>
+      </w:r>
+    </w:p>
+    <w:p>
+      <w:pPr>
+        <w:rPr>
+          <w:lang w:val="pt-PT"/>
+        </w:rPr>
+      </w:pPr>
+      <w:r>
+        <w:rPr>
+          <w:lang w:val="pt-PT"/>
+        </w:rPr>
+        <w:t xml:space="preserve">Finalmente, para criar as restrições usou-se as mesmas posições adjacentes calculadas no </w:t>
+      </w:r>
+      <w:r>
+        <w:rPr>
+          <w:lang w:val="pt-PT"/>
+        </w:rPr>
+        <w:t>domínio</w:t>
+      </w:r>
+      <w:r>
+        <w:rPr>
+          <w:lang w:val="pt-PT"/>
+        </w:rPr>
+        <w:t xml:space="preserve"> para as </w:t>
+      </w:r>
+      <w:r>
+        <w:rPr>
+          <w:lang w:val="pt-PT"/>
+        </w:rPr>
+        <w:t>variáveis</w:t>
+      </w:r>
+      <w:r>
+        <w:rPr>
+          <w:lang w:val="pt-PT"/>
+        </w:rPr>
+        <w:t xml:space="preserve"> </w:t>
+      </w:r>
+      <w:r>
+        <w:rPr>
+          <w:lang w:val="pt-PT"/>
+        </w:rPr>
+        <w:t>afetadas</w:t>
+      </w:r>
+      <w:r>
+        <w:rPr>
+          <w:lang w:val="pt-PT"/>
+        </w:rPr>
+        <w:t xml:space="preserve">. Por fim, chegou-se à conclusão que um predicado </w:t>
+      </w:r>
+      <w:proofErr w:type="spellStart"/>
+      <w:r>
+        <w:rPr>
+          <w:lang w:val="pt-PT"/>
+        </w:rPr>
+        <w:t>fill</w:t>
+      </w:r>
+      <w:proofErr w:type="spellEnd"/>
+      <w:r>
+        <w:rPr>
+          <w:lang w:val="pt-PT"/>
+        </w:rPr>
+        <w:t>-a-</w:t>
+      </w:r>
+      <w:proofErr w:type="spellStart"/>
+      <w:r>
+        <w:rPr>
+          <w:lang w:val="pt-PT"/>
+        </w:rPr>
+        <w:t>pix</w:t>
+      </w:r>
+      <w:proofErr w:type="spellEnd"/>
+      <w:r>
+        <w:rPr>
+          <w:lang w:val="pt-PT"/>
+        </w:rPr>
+        <w:t xml:space="preserve"> teria de verificar se o </w:t>
+      </w:r>
+      <w:r>
+        <w:rPr>
+          <w:lang w:val="pt-PT"/>
+        </w:rPr>
+        <w:t>n</w:t>
+      </w:r>
+      <w:r>
+        <w:rPr>
+          <w:lang w:val="pt-PT"/>
+        </w:rPr>
+        <w:t>úmero</w:t>
+      </w:r>
+      <w:r>
+        <w:rPr>
+          <w:lang w:val="pt-PT"/>
+        </w:rPr>
+        <w:t xml:space="preserve"> de casas preenchidas é</w:t>
+      </w:r>
+      <w:r>
+        <w:rPr>
+          <w:lang w:val="pt-PT"/>
+        </w:rPr>
+        <w:t xml:space="preserve"> superior ao valor pretendido (mesmo que algumas </w:t>
+      </w:r>
+      <w:r>
+        <w:rPr>
+          <w:lang w:val="pt-PT"/>
+        </w:rPr>
+        <w:t>variáveis</w:t>
+      </w:r>
+      <w:r>
+        <w:rPr>
+          <w:lang w:val="pt-PT"/>
+        </w:rPr>
+        <w:t xml:space="preserve"> não fossem </w:t>
+      </w:r>
+      <w:r>
+        <w:rPr>
+          <w:lang w:val="pt-PT"/>
+        </w:rPr>
+        <w:t>atribuídas</w:t>
+      </w:r>
+      <w:r>
+        <w:rPr>
+          <w:lang w:val="pt-PT"/>
+        </w:rPr>
+        <w:t xml:space="preserve">) e o mesmo com o </w:t>
+      </w:r>
+      <w:r>
+        <w:rPr>
+          <w:lang w:val="pt-PT"/>
+        </w:rPr>
+        <w:t>número</w:t>
+      </w:r>
+      <w:r>
+        <w:rPr>
+          <w:lang w:val="pt-PT"/>
+        </w:rPr>
+        <w:t xml:space="preserve"> de 0s, sendo o resultado então falso. Se não, devolve verdade se alguma </w:t>
+      </w:r>
+      <w:r>
+        <w:rPr>
+          <w:lang w:val="pt-PT"/>
+        </w:rPr>
+        <w:t>variável</w:t>
+      </w:r>
+      <w:r>
+        <w:rPr>
+          <w:lang w:val="pt-PT"/>
+        </w:rPr>
+        <w:t xml:space="preserve"> não está </w:t>
+      </w:r>
+      <w:r>
+        <w:rPr>
+          <w:lang w:val="pt-PT"/>
+        </w:rPr>
+        <w:t>atribuída</w:t>
+      </w:r>
+      <w:r>
+        <w:rPr>
+          <w:lang w:val="pt-PT"/>
+        </w:rPr>
+        <w:t xml:space="preserve"> e soma todas as </w:t>
+      </w:r>
+      <w:r>
+        <w:rPr>
+          <w:lang w:val="pt-PT"/>
+        </w:rPr>
+        <w:t>variáveis</w:t>
+      </w:r>
+      <w:r>
+        <w:rPr>
+          <w:lang w:val="pt-PT"/>
+        </w:rPr>
+        <w:t>, testando se o resultado é igual ao valor pretendido.</w:t>
+      </w:r>
+    </w:p>
+    <w:p>
+      <w:pPr>
+        <w:rPr>
+          <w:lang w:val="pt-PT"/>
+        </w:rPr>
+      </w:pPr>
+    </w:p>
+    <w:p>
+      <w:pPr>
+        <w:rPr>
+          <w:lang w:val="pt-PT"/>
+        </w:rPr>
+      </w:pPr>
+      <w:r>
+        <w:rPr>
+          <w:lang w:val="pt-PT"/>
+        </w:rPr>
+        <w:t>2.2</w:t>
+      </w:r>
+    </w:p>
+    <w:p>
+      <w:pPr>
+        <w:rPr>
+          <w:lang w:val="pt-PT"/>
+        </w:rPr>
+      </w:pPr>
+      <w:proofErr w:type="spellStart"/>
+      <w:proofErr w:type="gramStart"/>
+      <w:r>
+        <w:rPr>
+          <w:lang w:val="pt-PT"/>
+        </w:rPr>
         <w:t>Psr</w:t>
       </w:r>
       <w:proofErr w:type="spellEnd"/>
       <w:r>
+        <w:rPr>
+          <w:lang w:val="pt-PT"/>
+        </w:rPr>
         <w:t>-&gt;</w:t>
       </w:r>
       <w:proofErr w:type="spellStart"/>
       <w:r>
-        <w:t>Fill</w:t>
+        <w:rPr>
+          <w:lang w:val="pt-PT"/>
+        </w:rPr>
+        <w:t>fill</w:t>
       </w:r>
       <w:proofErr w:type="spellEnd"/>
       <w:r>
+        <w:rPr>
+          <w:lang w:val="pt-PT"/>
+        </w:rPr>
         <w:t>-a-</w:t>
       </w:r>
       <w:proofErr w:type="spellStart"/>
       <w:r>
+        <w:rPr>
+          <w:lang w:val="pt-PT"/>
+        </w:rPr>
         <w:t>pix</w:t>
       </w:r>
-      <w:bookmarkEnd w:id="6"/>
       <w:proofErr w:type="spellEnd"/>
       <w:proofErr w:type="gramEnd"/>
     </w:p>
@@ -2758,14 +3572,14 @@
         <w:rPr>
           <w:lang w:val="pt-PT"/>
         </w:rPr>
-        <w:t xml:space="preserve">Aqui deverão descrever o algoritmo oposto, i.e. a conversão de um PSR resolvido para um tabuleiro </w:t>
+        <w:t xml:space="preserve">Este algoritmo percorre as variáveis todas do </w:t>
       </w:r>
       <w:proofErr w:type="spellStart"/>
       <w:r>
         <w:rPr>
           <w:lang w:val="pt-PT"/>
         </w:rPr>
-        <w:t>Fill</w:t>
+        <w:t>fill</w:t>
       </w:r>
       <w:proofErr w:type="spellEnd"/>
       <w:r>
@@ -2779,161 +3593,537 @@
         <w:rPr>
           <w:lang w:val="pt-PT"/>
         </w:rPr>
-        <w:t>Pix</w:t>
+        <w:t>pix</w:t>
       </w:r>
       <w:proofErr w:type="spellEnd"/>
       <w:r>
         <w:rPr>
           <w:lang w:val="pt-PT"/>
         </w:rPr>
+        <w:t xml:space="preserve"> e preenche um </w:t>
+      </w:r>
+      <w:proofErr w:type="spellStart"/>
+      <w:r>
+        <w:rPr>
+          <w:lang w:val="pt-PT"/>
+        </w:rPr>
+        <w:t>array</w:t>
+      </w:r>
+      <w:proofErr w:type="spellEnd"/>
+      <w:r>
+        <w:rPr>
+          <w:lang w:val="pt-PT"/>
+        </w:rPr>
+        <w:t xml:space="preserve"> de dimensão linhas*colunas. A primeira </w:t>
+      </w:r>
+      <w:r>
+        <w:rPr>
+          <w:lang w:val="pt-PT"/>
+        </w:rPr>
+        <w:t>variável</w:t>
+      </w:r>
+      <w:r>
+        <w:rPr>
+          <w:lang w:val="pt-PT"/>
+        </w:rPr>
+        <w:t xml:space="preserve"> corresponde à posição (0 0) e a segunda à </w:t>
+      </w:r>
+      <w:proofErr w:type="spellStart"/>
+      <w:r>
+        <w:rPr>
+          <w:lang w:val="pt-PT"/>
+        </w:rPr>
+        <w:t>posiçao</w:t>
+      </w:r>
+      <w:proofErr w:type="spellEnd"/>
+      <w:r>
+        <w:rPr>
+          <w:lang w:val="pt-PT"/>
+        </w:rPr>
+        <w:t xml:space="preserve"> (0 1). Percorre-se então as </w:t>
+      </w:r>
+      <w:r>
+        <w:rPr>
+          <w:lang w:val="pt-PT"/>
+        </w:rPr>
+        <w:t>variáveis</w:t>
+      </w:r>
+      <w:r>
+        <w:rPr>
+          <w:lang w:val="pt-PT"/>
+        </w:rPr>
+        <w:t xml:space="preserve"> todas do </w:t>
+      </w:r>
+      <w:proofErr w:type="spellStart"/>
+      <w:r>
+        <w:rPr>
+          <w:lang w:val="pt-PT"/>
+        </w:rPr>
+        <w:t>psr</w:t>
+      </w:r>
+      <w:proofErr w:type="spellEnd"/>
+      <w:r>
+        <w:rPr>
+          <w:lang w:val="pt-PT"/>
+        </w:rPr>
+        <w:t xml:space="preserve">, e após ter preenchido m (numero de colunas) </w:t>
+      </w:r>
+      <w:r>
+        <w:rPr>
+          <w:lang w:val="pt-PT"/>
+        </w:rPr>
+        <w:t>variáveis</w:t>
+      </w:r>
+      <w:r>
+        <w:rPr>
+          <w:lang w:val="pt-PT"/>
+        </w:rPr>
+        <w:t>, incrementa-se o valor da linha.</w:t>
+      </w:r>
+    </w:p>
+    <w:p>
+      <w:pPr>
+        <w:rPr>
+          <w:lang w:val="pt-PT"/>
+        </w:rPr>
+      </w:pPr>
+      <w:r>
+        <w:rPr>
+          <w:lang w:val="pt-PT"/>
+        </w:rPr>
+        <w:t xml:space="preserve">Isto repete-se até o </w:t>
+      </w:r>
+      <w:proofErr w:type="spellStart"/>
+      <w:r>
+        <w:rPr>
+          <w:lang w:val="pt-PT"/>
+        </w:rPr>
+        <w:t>array</w:t>
+      </w:r>
+      <w:proofErr w:type="spellEnd"/>
+      <w:r>
+        <w:rPr>
+          <w:lang w:val="pt-PT"/>
+        </w:rPr>
+        <w:t xml:space="preserve"> estar preenchido.</w:t>
+      </w:r>
+    </w:p>
+    <w:p>
+      <w:pPr>
+        <w:rPr>
+          <w:lang w:val="pt-PT"/>
+        </w:rPr>
+      </w:pPr>
+    </w:p>
+    <w:p>
+      <w:pPr>
+        <w:rPr>
+          <w:lang w:val="pt-PT"/>
+        </w:rPr>
+      </w:pPr>
+      <w:r>
+        <w:rPr>
+          <w:lang w:val="pt-PT"/>
+        </w:rPr>
+        <w:t>2.3</w:t>
+      </w:r>
+    </w:p>
+    <w:p>
+      <w:pPr>
+        <w:rPr>
+          <w:lang w:val="pt-PT"/>
+        </w:rPr>
+      </w:pPr>
+      <w:r>
+        <w:rPr>
+          <w:lang w:val="pt-PT"/>
+        </w:rPr>
+        <w:t>Heurística</w:t>
+      </w:r>
+      <w:r>
+        <w:rPr>
+          <w:lang w:val="pt-PT"/>
+        </w:rPr>
+        <w:t xml:space="preserve">-grau deve devolver a </w:t>
+      </w:r>
+      <w:r>
+        <w:rPr>
+          <w:lang w:val="pt-PT"/>
+        </w:rPr>
+        <w:t>variável</w:t>
+      </w:r>
+      <w:r>
+        <w:rPr>
+          <w:lang w:val="pt-PT"/>
+        </w:rPr>
+        <w:t xml:space="preserve"> com grau maior, ou seja, a </w:t>
+      </w:r>
+      <w:r>
+        <w:rPr>
+          <w:lang w:val="pt-PT"/>
+        </w:rPr>
+        <w:t>variável</w:t>
+      </w:r>
+      <w:r>
+        <w:rPr>
+          <w:lang w:val="pt-PT"/>
+        </w:rPr>
+        <w:t xml:space="preserve"> com mais restrições comuns com as outras </w:t>
+      </w:r>
+      <w:r>
+        <w:rPr>
+          <w:lang w:val="pt-PT"/>
+        </w:rPr>
+        <w:t>variáveis</w:t>
+      </w:r>
+      <w:r>
+        <w:rPr>
+          <w:lang w:val="pt-PT"/>
+        </w:rPr>
+        <w:t xml:space="preserve"> não </w:t>
+      </w:r>
+      <w:r>
+        <w:rPr>
+          <w:lang w:val="pt-PT"/>
+        </w:rPr>
+        <w:t>atribuídas</w:t>
+      </w:r>
+      <w:r>
+        <w:rPr>
+          <w:lang w:val="pt-PT"/>
+        </w:rPr>
         <w:t>.</w:t>
       </w:r>
     </w:p>
     <w:p>
       <w:pPr>
-        <w:pStyle w:val="Heading2"/>
-      </w:pPr>
-      <w:bookmarkStart w:id="7" w:name="_Toc404722806"/>
-      <w:r>
-        <w:t>Heurística de Grau</w:t>
-      </w:r>
-      <w:bookmarkEnd w:id="7"/>
-    </w:p>
-    <w:p>
-      <w:pPr>
-        <w:rPr>
-          <w:lang w:val="pt-PT"/>
-        </w:rPr>
-      </w:pPr>
-      <w:r>
-        <w:rPr>
-          <w:lang w:val="pt-PT"/>
-        </w:rPr>
-        <w:t>Deverão descrever brevemente como é que implementaram a heurística de grau.</w:t>
-      </w:r>
-    </w:p>
-    <w:p>
-      <w:pPr>
-        <w:pStyle w:val="Heading2"/>
-      </w:pPr>
-      <w:bookmarkStart w:id="8" w:name="_Toc404722807"/>
-      <w:r>
-        <w:t>Heurística MRV</w:t>
-      </w:r>
-      <w:bookmarkEnd w:id="8"/>
-    </w:p>
-    <w:p>
-      <w:pPr>
-        <w:rPr>
-          <w:lang w:val="pt-PT"/>
-        </w:rPr>
-      </w:pPr>
-      <w:r>
-        <w:rPr>
-          <w:lang w:val="pt-PT"/>
-        </w:rPr>
-        <w:t>Deverão descrever brevemente como é que implementaram a heurística MRV.</w:t>
-      </w:r>
-    </w:p>
-    <w:p>
-      <w:pPr>
-        <w:pStyle w:val="Heading2"/>
-      </w:pPr>
-      <w:bookmarkStart w:id="9" w:name="_Toc404722808"/>
-      <w:r>
-        <w:t>Procura-Retrocesso e Inferência</w:t>
-      </w:r>
-      <w:bookmarkEnd w:id="9"/>
-    </w:p>
-    <w:p>
-      <w:pPr>
-        <w:jc w:val="both"/>
-        <w:rPr>
-          <w:lang w:val="pt-PT"/>
-        </w:rPr>
-      </w:pPr>
-      <w:r>
-        <w:rPr>
-          <w:lang w:val="pt-PT"/>
-        </w:rPr>
-        <w:t xml:space="preserve">Nesta secção deverão descrever algum detalhe que considerem relevante na implementação das procuras por retrocesso com os vários tipos de inferência. Mais uma vez, aqui não é pretendido que façam </w:t>
-      </w:r>
+        <w:rPr>
+          <w:lang w:val="pt-PT"/>
+        </w:rPr>
+      </w:pPr>
+      <w:r>
+        <w:rPr>
+          <w:lang w:val="pt-PT"/>
+        </w:rPr>
+        <w:t xml:space="preserve">Para tal, percorre uma lista de </w:t>
+      </w:r>
+      <w:r>
+        <w:rPr>
+          <w:lang w:val="pt-PT"/>
+        </w:rPr>
+        <w:t>variáveis</w:t>
+      </w:r>
+      <w:r>
+        <w:rPr>
+          <w:lang w:val="pt-PT"/>
+        </w:rPr>
+        <w:t xml:space="preserve"> não </w:t>
+      </w:r>
+      <w:r>
+        <w:rPr>
+          <w:lang w:val="pt-PT"/>
+        </w:rPr>
+        <w:t>atribuídas</w:t>
+      </w:r>
+      <w:r>
+        <w:rPr>
+          <w:lang w:val="pt-PT"/>
+        </w:rPr>
+        <w:t xml:space="preserve"> e procura por restrições comuns com todas as outras </w:t>
+      </w:r>
+      <w:r>
+        <w:rPr>
+          <w:lang w:val="pt-PT"/>
+        </w:rPr>
+        <w:t>variáveis</w:t>
+      </w:r>
+      <w:r>
+        <w:rPr>
+          <w:lang w:val="pt-PT"/>
+        </w:rPr>
+        <w:t xml:space="preserve"> não </w:t>
+      </w:r>
+      <w:r>
+        <w:rPr>
+          <w:lang w:val="pt-PT"/>
+        </w:rPr>
+        <w:t>atribuídas</w:t>
+      </w:r>
+      <w:r>
+        <w:rPr>
+          <w:lang w:val="pt-PT"/>
+        </w:rPr>
+        <w:t>.</w:t>
+      </w:r>
+    </w:p>
+    <w:p>
+      <w:pPr>
+        <w:rPr>
+          <w:lang w:val="pt-PT"/>
+        </w:rPr>
+      </w:pPr>
+    </w:p>
+    <w:p>
+      <w:pPr>
+        <w:rPr>
+          <w:lang w:val="pt-PT"/>
+        </w:rPr>
+      </w:pPr>
+      <w:r>
+        <w:rPr>
+          <w:lang w:val="pt-PT"/>
+        </w:rPr>
+        <w:t>2.4</w:t>
+      </w:r>
+    </w:p>
+    <w:p>
+      <w:pPr>
+        <w:rPr>
+          <w:lang w:val="pt-PT"/>
+        </w:rPr>
+      </w:pPr>
+      <w:r>
+        <w:rPr>
+          <w:lang w:val="pt-PT"/>
+        </w:rPr>
+        <w:t>Heurística</w:t>
+      </w:r>
+      <w:r>
+        <w:rPr>
+          <w:lang w:val="pt-PT"/>
+        </w:rPr>
+        <w:t xml:space="preserve"> MRV</w:t>
+      </w:r>
+    </w:p>
+    <w:p>
+      <w:pPr>
+        <w:rPr>
+          <w:lang w:val="pt-PT"/>
+        </w:rPr>
+      </w:pPr>
       <w:proofErr w:type="spellStart"/>
       <w:r>
         <w:rPr>
           <w:lang w:val="pt-PT"/>
         </w:rPr>
-        <w:t>copy</w:t>
+        <w:t>Herustica-mrv</w:t>
       </w:r>
       <w:proofErr w:type="spellEnd"/>
       <w:r>
         <w:rPr>
           <w:lang w:val="pt-PT"/>
         </w:rPr>
-        <w:t xml:space="preserve">-paste do </w:t>
-      </w:r>
-      <w:proofErr w:type="spellStart"/>
-      <w:r>
-        <w:rPr>
-          <w:lang w:val="pt-PT"/>
-        </w:rPr>
-        <w:t>pseudocódigo</w:t>
-      </w:r>
-      <w:proofErr w:type="spellEnd"/>
-      <w:r>
-        <w:rPr>
-          <w:lang w:val="pt-PT"/>
-        </w:rPr>
-        <w:t xml:space="preserve">, mas sim que descrevam algum pormenor que achem importante. Por exemplo, o que usaram para representar uma inferência, e como é que essa é aplicada/removida ao </w:t>
-      </w:r>
-      <w:proofErr w:type="spellStart"/>
-      <w:r>
-        <w:rPr>
-          <w:lang w:val="pt-PT"/>
-        </w:rPr>
-        <w:t>psr</w:t>
-      </w:r>
-      <w:proofErr w:type="spellEnd"/>
-      <w:r>
-        <w:rPr>
-          <w:lang w:val="pt-PT"/>
-        </w:rPr>
-        <w:t xml:space="preserve">. </w:t>
-      </w:r>
-    </w:p>
-    <w:p>
-      <w:pPr>
-        <w:rPr>
-          <w:lang w:val="pt-PT"/>
-        </w:rPr>
-      </w:pPr>
-    </w:p>
-    <w:p>
-      <w:pPr>
-        <w:rPr>
-          <w:lang w:val="pt-PT"/>
-        </w:rPr>
-      </w:pPr>
-    </w:p>
-    <w:p>
-      <w:pPr>
-        <w:rPr>
-          <w:lang w:val="pt-PT"/>
-        </w:rPr>
-      </w:pPr>
-      <w:r>
-        <w:rPr>
-          <w:lang w:val="pt-PT"/>
-        </w:rPr>
-        <w:br w:type="page"/>
-      </w:r>
+        <w:t xml:space="preserve"> deve devolver a </w:t>
+      </w:r>
+      <w:r>
+        <w:rPr>
+          <w:lang w:val="pt-PT"/>
+        </w:rPr>
+        <w:t>variável</w:t>
+      </w:r>
+      <w:r>
+        <w:rPr>
+          <w:lang w:val="pt-PT"/>
+        </w:rPr>
+        <w:t xml:space="preserve"> não </w:t>
+      </w:r>
+      <w:r>
+        <w:rPr>
+          <w:lang w:val="pt-PT"/>
+        </w:rPr>
+        <w:t>atribuída</w:t>
+      </w:r>
+      <w:r>
+        <w:rPr>
+          <w:lang w:val="pt-PT"/>
+        </w:rPr>
+        <w:t xml:space="preserve"> com </w:t>
+      </w:r>
+      <w:r>
+        <w:rPr>
+          <w:lang w:val="pt-PT"/>
+        </w:rPr>
+        <w:t>domínio</w:t>
+      </w:r>
+      <w:r>
+        <w:rPr>
+          <w:lang w:val="pt-PT"/>
+        </w:rPr>
+        <w:t xml:space="preserve"> menor. Este algoritmo percorre então a lista de </w:t>
+      </w:r>
+      <w:r>
+        <w:rPr>
+          <w:lang w:val="pt-PT"/>
+        </w:rPr>
+        <w:t>variáveis</w:t>
+      </w:r>
+      <w:r>
+        <w:rPr>
+          <w:lang w:val="pt-PT"/>
+        </w:rPr>
+        <w:t xml:space="preserve"> não </w:t>
+      </w:r>
+      <w:r>
+        <w:rPr>
+          <w:lang w:val="pt-PT"/>
+        </w:rPr>
+        <w:t>atribuídas</w:t>
+      </w:r>
+      <w:r>
+        <w:rPr>
+          <w:lang w:val="pt-PT"/>
+        </w:rPr>
+        <w:t xml:space="preserve"> e devolve a </w:t>
+      </w:r>
+      <w:r>
+        <w:rPr>
+          <w:lang w:val="pt-PT"/>
+        </w:rPr>
+        <w:t>variável</w:t>
+      </w:r>
+      <w:r>
+        <w:rPr>
+          <w:lang w:val="pt-PT"/>
+        </w:rPr>
+        <w:t xml:space="preserve"> com menor elementos.</w:t>
+      </w:r>
+    </w:p>
+    <w:p>
+      <w:pPr>
+        <w:rPr>
+          <w:lang w:val="pt-PT"/>
+        </w:rPr>
+      </w:pPr>
+    </w:p>
+    <w:p>
+      <w:pPr>
+        <w:rPr>
+          <w:lang w:val="pt-PT"/>
+        </w:rPr>
+      </w:pPr>
+      <w:r>
+        <w:rPr>
+          <w:lang w:val="pt-PT"/>
+        </w:rPr>
+        <w:t>2.5</w:t>
+      </w:r>
+    </w:p>
+    <w:p>
+      <w:pPr>
+        <w:rPr>
+          <w:lang w:val="pt-PT"/>
+        </w:rPr>
+      </w:pPr>
+      <w:r>
+        <w:rPr>
+          <w:lang w:val="pt-PT"/>
+        </w:rPr>
+        <w:t xml:space="preserve">Procura-retrocesso e </w:t>
+      </w:r>
+      <w:r>
+        <w:rPr>
+          <w:lang w:val="pt-PT"/>
+        </w:rPr>
+        <w:t>inferência</w:t>
+      </w:r>
+    </w:p>
+    <w:p>
+      <w:pPr>
+        <w:rPr>
+          <w:lang w:val="pt-PT"/>
+        </w:rPr>
+      </w:pPr>
+      <w:r>
+        <w:rPr>
+          <w:lang w:val="pt-PT"/>
+        </w:rPr>
+        <w:t xml:space="preserve">Criou-se um novo tipo, o tipo </w:t>
+      </w:r>
+      <w:r>
+        <w:rPr>
+          <w:lang w:val="pt-PT"/>
+        </w:rPr>
+        <w:t>inferência</w:t>
+      </w:r>
+      <w:r>
+        <w:rPr>
+          <w:lang w:val="pt-PT"/>
+        </w:rPr>
+        <w:t xml:space="preserve"> que consiste numa lista com dois elementos - </w:t>
+      </w:r>
+      <w:r>
+        <w:rPr>
+          <w:lang w:val="pt-PT"/>
+        </w:rPr>
+        <w:t>variável</w:t>
+      </w:r>
+      <w:r>
+        <w:rPr>
+          <w:lang w:val="pt-PT"/>
+        </w:rPr>
+        <w:t xml:space="preserve"> e </w:t>
+      </w:r>
+      <w:r>
+        <w:rPr>
+          <w:lang w:val="pt-PT"/>
+        </w:rPr>
+        <w:t>domínio</w:t>
+      </w:r>
+      <w:r>
+        <w:rPr>
+          <w:lang w:val="pt-PT"/>
+        </w:rPr>
+        <w:t>.</w:t>
+      </w:r>
+    </w:p>
+    <w:p>
+      <w:pPr>
+        <w:rPr>
+          <w:lang w:val="pt-PT"/>
+        </w:rPr>
+      </w:pPr>
+    </w:p>
+    <w:p>
+      <w:pPr>
+        <w:rPr>
+          <w:lang w:val="pt-PT"/>
+        </w:rPr>
+      </w:pPr>
+    </w:p>
+    <w:p>
+      <w:pPr>
+        <w:rPr>
+          <w:lang w:val="pt-PT"/>
+        </w:rPr>
+      </w:pPr>
+    </w:p>
+    <w:p>
+      <w:pPr>
+        <w:rPr>
+          <w:lang w:val="pt-PT"/>
+        </w:rPr>
+      </w:pPr>
+    </w:p>
+    <w:p>
+      <w:pPr>
+        <w:rPr>
+          <w:lang w:val="pt-PT"/>
+        </w:rPr>
+      </w:pPr>
+    </w:p>
+    <w:p>
+      <w:pPr>
+        <w:rPr>
+          <w:lang w:val="pt-PT"/>
+        </w:rPr>
+      </w:pPr>
     </w:p>
     <w:p>
       <w:pPr>
         <w:pStyle w:val="Heading1"/>
       </w:pPr>
-      <w:bookmarkStart w:id="10" w:name="_Toc481574154"/>
-      <w:bookmarkStart w:id="11" w:name="_Toc404722809"/>
+      <w:bookmarkStart w:id="9" w:name="_Toc481574154"/>
+      <w:bookmarkStart w:id="10" w:name="_Toc404722809"/>
       <w:proofErr w:type="spellStart"/>
       <w:r>
         <w:lastRenderedPageBreak/>
@@ -2943,371 +4133,213 @@
       <w:r>
         <w:t>, Heurísticas e Técnicas adicionais utilizadas</w:t>
       </w:r>
+      <w:bookmarkEnd w:id="9"/>
       <w:bookmarkEnd w:id="10"/>
+    </w:p>
+    <w:p>
+      <w:pPr>
+        <w:pStyle w:val="Heading2"/>
+      </w:pPr>
+      <w:bookmarkStart w:id="11" w:name="_Toc404722810"/>
+      <w:proofErr w:type="spellStart"/>
+      <w:r>
+        <w:t>Optimizações</w:t>
+      </w:r>
+      <w:proofErr w:type="spellEnd"/>
+      <w:r>
+        <w:t xml:space="preserve"> </w:t>
+      </w:r>
+      <w:proofErr w:type="gramStart"/>
+      <w:r>
+        <w:t>especificas</w:t>
+      </w:r>
+      <w:proofErr w:type="gramEnd"/>
+      <w:r>
+        <w:t xml:space="preserve"> para o problema </w:t>
+      </w:r>
+      <w:proofErr w:type="spellStart"/>
+      <w:r>
+        <w:t>Fill</w:t>
+      </w:r>
+      <w:proofErr w:type="spellEnd"/>
+      <w:r>
+        <w:t>-a-</w:t>
+      </w:r>
+      <w:proofErr w:type="spellStart"/>
+      <w:r>
+        <w:t>Pix</w:t>
+      </w:r>
       <w:bookmarkEnd w:id="11"/>
-    </w:p>
-    <w:p>
-      <w:pPr>
-        <w:rPr>
-          <w:lang w:val="pt-PT"/>
-        </w:rPr>
-      </w:pPr>
-      <w:r>
-        <w:rPr>
-          <w:lang w:val="pt-PT"/>
-        </w:rPr>
-        <w:t xml:space="preserve">Neste capítulo deverão descrever com algum detalhe </w:t>
-      </w:r>
-      <w:r>
-        <w:rPr>
-          <w:lang w:val="pt-PT"/>
-        </w:rPr>
-        <w:t xml:space="preserve">3 tipos de estratégias usadas para tornar o vosso algoritmo de procura mais eficiente. </w:t>
+      <w:proofErr w:type="spellEnd"/>
+    </w:p>
+    <w:p>
+      <w:pPr>
+        <w:jc w:val="both"/>
+        <w:rPr>
+          <w:lang w:val="pt-PT"/>
+        </w:rPr>
+      </w:pPr>
+      <w:r>
+        <w:rPr>
+          <w:lang w:val="pt-PT"/>
+        </w:rPr>
+        <w:t xml:space="preserve">Pensou-se em implementar uma </w:t>
+      </w:r>
+      <w:proofErr w:type="spellStart"/>
+      <w:r>
+        <w:rPr>
+          <w:lang w:val="pt-PT"/>
+        </w:rPr>
+        <w:t>optimização</w:t>
+      </w:r>
+      <w:proofErr w:type="spellEnd"/>
+      <w:r>
+        <w:rPr>
+          <w:lang w:val="pt-PT"/>
+        </w:rPr>
+        <w:t xml:space="preserve"> para o resolve-</w:t>
+      </w:r>
+      <w:proofErr w:type="spellStart"/>
+      <w:r>
+        <w:rPr>
+          <w:lang w:val="pt-PT"/>
+        </w:rPr>
+        <w:t>best</w:t>
+      </w:r>
+      <w:proofErr w:type="spellEnd"/>
+      <w:r>
+        <w:rPr>
+          <w:lang w:val="pt-PT"/>
+        </w:rPr>
+        <w:t xml:space="preserve"> em que caso a </w:t>
+      </w:r>
+      <w:r>
+        <w:rPr>
+          <w:lang w:val="pt-PT"/>
+        </w:rPr>
+        <w:t xml:space="preserve">soma </w:t>
+      </w:r>
+      <w:r>
+        <w:rPr>
+          <w:lang w:val="pt-PT"/>
+        </w:rPr>
+        <w:t xml:space="preserve">dos valores </w:t>
+      </w:r>
+      <w:r>
+        <w:rPr>
+          <w:lang w:val="pt-PT"/>
+        </w:rPr>
+        <w:t>das variáveis necess</w:t>
+      </w:r>
+      <w:r>
+        <w:rPr>
+          <w:lang w:val="pt-PT"/>
+        </w:rPr>
+        <w:t>árias</w:t>
+      </w:r>
+      <w:r>
+        <w:rPr>
+          <w:lang w:val="pt-PT"/>
+        </w:rPr>
+        <w:t xml:space="preserve"> for igual ao número de variáveis desse predicado, sabe-se que todas essas casas vão ter o valor 1. Como tal, o domínio dessas variáveis não é um intervalo entre 0 e 1 mas sim 1. Assim, não é necess</w:t>
+      </w:r>
+      <w:r>
+        <w:rPr>
+          <w:lang w:val="pt-PT"/>
+        </w:rPr>
+        <w:t>ário criar um predicado para essa restrição. No entanto não chegámos a implementar esta funcionalidade.</w:t>
       </w:r>
     </w:p>
     <w:p>
       <w:pPr>
         <w:pStyle w:val="Heading2"/>
       </w:pPr>
-      <w:bookmarkStart w:id="12" w:name="_Toc404722810"/>
+      <w:bookmarkStart w:id="12" w:name="_Toc404722811"/>
+      <w:r>
+        <w:t>Criação/Combinação de Heurísticas</w:t>
+      </w:r>
+      <w:bookmarkEnd w:id="12"/>
+      <w:r>
+        <w:t xml:space="preserve"> </w:t>
+      </w:r>
+    </w:p>
+    <w:p>
+      <w:pPr>
+        <w:jc w:val="both"/>
+        <w:rPr>
+          <w:lang w:val="pt-PT"/>
+        </w:rPr>
+      </w:pPr>
+      <w:r>
+        <w:rPr>
+          <w:lang w:val="pt-PT"/>
+        </w:rPr>
+        <w:t xml:space="preserve">Não se implementou nenhuma </w:t>
+      </w:r>
       <w:proofErr w:type="spellStart"/>
       <w:r>
-        <w:t>Optimizações</w:t>
+        <w:rPr>
+          <w:lang w:val="pt-PT"/>
+        </w:rPr>
+        <w:t>herurística</w:t>
       </w:r>
       <w:proofErr w:type="spellEnd"/>
       <w:r>
-        <w:t xml:space="preserve"> </w:t>
-      </w:r>
-      <w:proofErr w:type="gramStart"/>
-      <w:r>
-        <w:t>especificas</w:t>
-      </w:r>
-      <w:proofErr w:type="gramEnd"/>
-      <w:r>
-        <w:t xml:space="preserve"> para o problema </w:t>
+        <w:rPr>
+          <w:lang w:val="pt-PT"/>
+        </w:rPr>
+        <w:t xml:space="preserve"> para além das listadas no enunciado.</w:t>
+      </w:r>
+    </w:p>
+    <w:p>
+      <w:pPr>
+        <w:pStyle w:val="Heading2"/>
+      </w:pPr>
+      <w:bookmarkStart w:id="13" w:name="_Toc404722812"/>
+      <w:r>
+        <w:t>Utilização de técnicas adicionais</w:t>
+      </w:r>
+      <w:bookmarkEnd w:id="13"/>
+    </w:p>
+    <w:p>
+      <w:pPr>
+        <w:rPr>
+          <w:lang w:val="pt-PT"/>
+        </w:rPr>
+      </w:pPr>
+      <w:r>
+        <w:rPr>
+          <w:lang w:val="pt-PT"/>
+        </w:rPr>
+        <w:t>Na procura-retrocesso</w:t>
+      </w:r>
+      <w:r>
+        <w:rPr>
+          <w:lang w:val="pt-PT"/>
+        </w:rPr>
+        <w:t>-</w:t>
       </w:r>
       <w:proofErr w:type="spellStart"/>
       <w:r>
-        <w:t>Fill</w:t>
+        <w:rPr>
+          <w:lang w:val="pt-PT"/>
+        </w:rPr>
+        <w:t>best</w:t>
       </w:r>
       <w:proofErr w:type="spellEnd"/>
       <w:r>
-        <w:t>-a-</w:t>
-      </w:r>
-      <w:proofErr w:type="spellStart"/>
-      <w:r>
-        <w:t>Pix</w:t>
-      </w:r>
-      <w:bookmarkEnd w:id="12"/>
-      <w:proofErr w:type="spellEnd"/>
-    </w:p>
-    <w:p>
-      <w:pPr>
-        <w:jc w:val="both"/>
-        <w:rPr>
-          <w:lang w:val="pt-PT"/>
-        </w:rPr>
-      </w:pPr>
-      <w:r>
-        <w:rPr>
-          <w:lang w:val="pt-PT"/>
-        </w:rPr>
-        <w:t xml:space="preserve">Nesta secção deverão descrever </w:t>
-      </w:r>
-      <w:proofErr w:type="spellStart"/>
-      <w:r>
-        <w:rPr>
-          <w:lang w:val="pt-PT"/>
-        </w:rPr>
-        <w:t>optimizações</w:t>
-      </w:r>
-      <w:proofErr w:type="spellEnd"/>
-      <w:r>
-        <w:rPr>
-          <w:lang w:val="pt-PT"/>
-        </w:rPr>
-        <w:t xml:space="preserve"> </w:t>
-      </w:r>
-      <w:proofErr w:type="spellStart"/>
-      <w:r>
-        <w:rPr>
-          <w:lang w:val="pt-PT"/>
-        </w:rPr>
-        <w:t>efectuadas</w:t>
-      </w:r>
-      <w:proofErr w:type="spellEnd"/>
-      <w:r>
-        <w:rPr>
-          <w:lang w:val="pt-PT"/>
-        </w:rPr>
-        <w:t xml:space="preserve"> nas funções de modo a tornar a procura por retrocesso mais eficiente para um puzzle </w:t>
-      </w:r>
-      <w:proofErr w:type="gramStart"/>
-      <w:r>
-        <w:rPr>
-          <w:lang w:val="pt-PT"/>
-        </w:rPr>
-        <w:t>especifico</w:t>
-      </w:r>
-      <w:proofErr w:type="gramEnd"/>
-      <w:r>
-        <w:rPr>
-          <w:lang w:val="pt-PT"/>
-        </w:rPr>
-        <w:t xml:space="preserve"> do </w:t>
-      </w:r>
-      <w:proofErr w:type="spellStart"/>
-      <w:r>
-        <w:rPr>
-          <w:lang w:val="pt-PT"/>
-        </w:rPr>
-        <w:t>Fill</w:t>
-      </w:r>
-      <w:proofErr w:type="spellEnd"/>
-      <w:r>
-        <w:rPr>
-          <w:lang w:val="pt-PT"/>
-        </w:rPr>
-        <w:t>-a-</w:t>
-      </w:r>
-      <w:proofErr w:type="spellStart"/>
-      <w:r>
-        <w:rPr>
-          <w:lang w:val="pt-PT"/>
-        </w:rPr>
-        <w:t>Pix</w:t>
-      </w:r>
-      <w:proofErr w:type="spellEnd"/>
-      <w:r>
-        <w:rPr>
-          <w:lang w:val="pt-PT"/>
-        </w:rPr>
-        <w:t xml:space="preserve">. Podem também descrever outros tipos de </w:t>
-      </w:r>
-      <w:proofErr w:type="spellStart"/>
-      <w:r>
-        <w:rPr>
-          <w:lang w:val="pt-PT"/>
-        </w:rPr>
-        <w:t>optimizações</w:t>
-      </w:r>
-      <w:proofErr w:type="spellEnd"/>
-      <w:r>
-        <w:rPr>
-          <w:lang w:val="pt-PT"/>
-        </w:rPr>
-        <w:t xml:space="preserve"> </w:t>
-      </w:r>
-      <w:proofErr w:type="spellStart"/>
-      <w:r>
-        <w:rPr>
-          <w:lang w:val="pt-PT"/>
-        </w:rPr>
-        <w:t>efectuadas</w:t>
-      </w:r>
-      <w:proofErr w:type="spellEnd"/>
-      <w:r>
-        <w:rPr>
-          <w:lang w:val="pt-PT"/>
-        </w:rPr>
-        <w:t xml:space="preserve"> ao </w:t>
-      </w:r>
-      <w:proofErr w:type="spellStart"/>
-      <w:r>
-        <w:rPr>
-          <w:lang w:val="pt-PT"/>
-        </w:rPr>
-        <w:t>pseudocódigo</w:t>
-      </w:r>
-      <w:proofErr w:type="spellEnd"/>
-      <w:r>
-        <w:rPr>
-          <w:lang w:val="pt-PT"/>
-        </w:rPr>
-        <w:t xml:space="preserve"> original fornecido. Por exemplo, se não houver a restrição de que as coisas têm que ser feitas por uma determinada ordem, é possível criar versões ligeiramente mais eficientes da função vizinhos-não-</w:t>
-      </w:r>
-      <w:proofErr w:type="spellStart"/>
-      <w:r>
-        <w:rPr>
-          <w:lang w:val="pt-PT"/>
-        </w:rPr>
-        <w:t>atribuidos</w:t>
-      </w:r>
-      <w:proofErr w:type="spellEnd"/>
-      <w:r>
-        <w:rPr>
-          <w:lang w:val="pt-PT"/>
-        </w:rPr>
-        <w:t xml:space="preserve">, da função </w:t>
-      </w:r>
-      <w:proofErr w:type="spellStart"/>
-      <w:r>
-        <w:rPr>
-          <w:lang w:val="pt-PT"/>
-        </w:rPr>
-        <w:t>psr</w:t>
-      </w:r>
-      <w:proofErr w:type="spellEnd"/>
-      <w:r>
-        <w:rPr>
-          <w:lang w:val="pt-PT"/>
-        </w:rPr>
-        <w:t>-</w:t>
-      </w:r>
-      <w:proofErr w:type="spellStart"/>
-      <w:r>
-        <w:rPr>
-          <w:lang w:val="pt-PT"/>
-        </w:rPr>
-        <w:t>variaveis</w:t>
-      </w:r>
-      <w:proofErr w:type="spellEnd"/>
-      <w:r>
-        <w:rPr>
-          <w:lang w:val="pt-PT"/>
-        </w:rPr>
-        <w:t>-não-</w:t>
-      </w:r>
-      <w:proofErr w:type="spellStart"/>
-      <w:r>
-        <w:rPr>
-          <w:lang w:val="pt-PT"/>
-        </w:rPr>
-        <w:t>atribuidas</w:t>
-      </w:r>
-      <w:proofErr w:type="spellEnd"/>
-      <w:r>
-        <w:rPr>
-          <w:lang w:val="pt-PT"/>
-        </w:rPr>
-        <w:t>, etc.</w:t>
-      </w:r>
-    </w:p>
-    <w:p>
-      <w:pPr>
-        <w:pStyle w:val="Heading2"/>
-      </w:pPr>
-      <w:bookmarkStart w:id="13" w:name="_Toc404722811"/>
-      <w:r>
-        <w:t>Criação/Combinação de Heurísticas</w:t>
-      </w:r>
-      <w:bookmarkEnd w:id="13"/>
-      <w:r>
-        <w:t xml:space="preserve"> </w:t>
-      </w:r>
-    </w:p>
-    <w:p>
-      <w:pPr>
-        <w:jc w:val="both"/>
-        <w:rPr>
-          <w:lang w:val="pt-PT"/>
-        </w:rPr>
-      </w:pPr>
-      <w:r>
-        <w:rPr>
-          <w:lang w:val="pt-PT"/>
-        </w:rPr>
-        <w:t>Se criarem alguma heurística adicional para a escolha de variável/valor, ou se usarem alguma combinação de heurísticas deverão descrevê-las nesta secção.</w:t>
-      </w:r>
-    </w:p>
-    <w:p>
-      <w:pPr>
-        <w:pStyle w:val="Heading2"/>
-      </w:pPr>
-      <w:bookmarkStart w:id="14" w:name="_Toc404722812"/>
-      <w:r>
-        <w:t>Utilização de técnicas adicionais</w:t>
-      </w:r>
-      <w:bookmarkEnd w:id="14"/>
-    </w:p>
-    <w:p>
-      <w:pPr>
-        <w:rPr>
-          <w:lang w:val="pt-PT"/>
-        </w:rPr>
-      </w:pPr>
-      <w:r>
-        <w:rPr>
-          <w:lang w:val="pt-PT"/>
-        </w:rPr>
-        <w:t>Nesta secção final deverão descrever outras técnicas adicionais utilizadas para tentar tornar o algoritmo de procura mais eficiente. Alguns exemplos (que podem funcionar ou não) são:</w:t>
-      </w:r>
-    </w:p>
-    <w:p>
-      <w:pPr>
-        <w:pStyle w:val="ListParagraph"/>
-        <w:numPr>
-          <w:ilvl w:val="0"/>
-          <w:numId w:val="9"/>
-        </w:numPr>
-        <w:rPr>
-          <w:lang w:val="pt-PT"/>
-        </w:rPr>
-      </w:pPr>
-      <w:proofErr w:type="spellStart"/>
-      <w:r>
-        <w:rPr>
-          <w:lang w:val="pt-PT"/>
-        </w:rPr>
-        <w:t>Conflict-directed</w:t>
-      </w:r>
-      <w:proofErr w:type="spellEnd"/>
-      <w:r>
-        <w:rPr>
-          <w:lang w:val="pt-PT"/>
-        </w:rPr>
-        <w:t xml:space="preserve"> </w:t>
-      </w:r>
-      <w:proofErr w:type="spellStart"/>
-      <w:r>
-        <w:rPr>
-          <w:lang w:val="pt-PT"/>
-        </w:rPr>
-        <w:t>backjumping</w:t>
-      </w:r>
-      <w:proofErr w:type="spellEnd"/>
-      <w:r>
-        <w:rPr>
-          <w:lang w:val="pt-PT"/>
-        </w:rPr>
-        <w:t>.</w:t>
-      </w:r>
-    </w:p>
-    <w:p>
-      <w:pPr>
-        <w:pStyle w:val="ListParagraph"/>
-        <w:numPr>
-          <w:ilvl w:val="0"/>
-          <w:numId w:val="9"/>
-        </w:numPr>
-        <w:rPr>
-          <w:lang w:val="pt-PT"/>
-        </w:rPr>
-      </w:pPr>
-      <w:r>
-        <w:rPr>
-          <w:lang w:val="pt-PT"/>
-        </w:rPr>
-        <w:t>Execução algoritmo MR3 antes de iniciar a procura.</w:t>
-      </w:r>
-    </w:p>
-    <w:p>
-      <w:pPr>
-        <w:pStyle w:val="ListParagraph"/>
-        <w:numPr>
-          <w:ilvl w:val="0"/>
-          <w:numId w:val="9"/>
-        </w:numPr>
-        <w:rPr>
-          <w:lang w:val="pt-PT"/>
-        </w:rPr>
-      </w:pPr>
-      <w:r>
-        <w:rPr>
-          <w:lang w:val="pt-PT"/>
-        </w:rPr>
-        <w:t>Utilização de restrições globais para testes de consistência e inferência.</w:t>
-      </w:r>
+        <w:rPr>
+          <w:lang w:val="pt-PT"/>
+        </w:rPr>
+        <w:t xml:space="preserve"> se o domínio da variável escolhida tiver apenas um elemento, ao invés de fazer um teste de consistência, atribui-se logo esse valor à variável.</w:t>
+      </w:r>
+    </w:p>
+    <w:p>
+      <w:pPr>
+        <w:rPr>
+          <w:lang w:val="pt-PT"/>
+        </w:rPr>
+      </w:pPr>
     </w:p>
     <w:p>
       <w:pPr>
@@ -3326,152 +4358,192 @@
       <w:pPr>
         <w:pStyle w:val="Heading1"/>
       </w:pPr>
-      <w:bookmarkStart w:id="15" w:name="_Toc481574159"/>
-      <w:bookmarkStart w:id="16" w:name="_Toc404722813"/>
+      <w:bookmarkStart w:id="14" w:name="_Toc481574159"/>
+      <w:bookmarkStart w:id="15" w:name="_Toc404722813"/>
       <w:r>
         <w:lastRenderedPageBreak/>
         <w:t>Estudo Comparativo</w:t>
       </w:r>
+      <w:bookmarkEnd w:id="14"/>
       <w:bookmarkEnd w:id="15"/>
+    </w:p>
+    <w:p>
+      <w:pPr>
+        <w:jc w:val="both"/>
+        <w:rPr>
+          <w:lang w:val="pt-PT"/>
+        </w:rPr>
+      </w:pPr>
+    </w:p>
+    <w:p>
+      <w:pPr>
+        <w:jc w:val="both"/>
+        <w:rPr>
+          <w:lang w:val="pt-PT"/>
+        </w:rPr>
+      </w:pPr>
+      <w:r>
+        <w:rPr>
+          <w:lang w:val="pt-PT"/>
+        </w:rPr>
+        <w:t xml:space="preserve">Pretende-se estudar a eficácia dos vários algoritmos e variantes implementados para a resolução de um problema </w:t>
+      </w:r>
+      <w:proofErr w:type="spellStart"/>
+      <w:r>
+        <w:rPr>
+          <w:lang w:val="pt-PT"/>
+        </w:rPr>
+        <w:t>Fill</w:t>
+      </w:r>
+      <w:proofErr w:type="spellEnd"/>
+      <w:r>
+        <w:rPr>
+          <w:lang w:val="pt-PT"/>
+        </w:rPr>
+        <w:t>-a-</w:t>
+      </w:r>
+      <w:proofErr w:type="spellStart"/>
+      <w:r>
+        <w:rPr>
+          <w:lang w:val="pt-PT"/>
+        </w:rPr>
+        <w:t>Pix</w:t>
+      </w:r>
+      <w:proofErr w:type="spellEnd"/>
+      <w:r>
+        <w:rPr>
+          <w:lang w:val="pt-PT"/>
+        </w:rPr>
+        <w:t xml:space="preserve">. </w:t>
+      </w:r>
+    </w:p>
+    <w:p>
+      <w:pPr>
+        <w:pStyle w:val="Heading2"/>
+      </w:pPr>
+      <w:bookmarkStart w:id="16" w:name="_Toc404722814"/>
+      <w:r>
+        <w:t>Critérios a analisar</w:t>
+      </w:r>
       <w:bookmarkEnd w:id="16"/>
     </w:p>
     <w:p>
       <w:pPr>
-        <w:jc w:val="both"/>
-        <w:rPr>
-          <w:lang w:val="pt-PT"/>
-        </w:rPr>
-      </w:pPr>
-    </w:p>
-    <w:p>
-      <w:pPr>
-        <w:jc w:val="both"/>
-        <w:rPr>
-          <w:lang w:val="pt-PT"/>
-        </w:rPr>
-      </w:pPr>
-      <w:r>
-        <w:rPr>
-          <w:lang w:val="pt-PT"/>
-        </w:rPr>
-        <w:t xml:space="preserve">Pretende-se estudar a eficácia dos vários algoritmos e variantes implementados para a resolução de um problema </w:t>
+        <w:rPr>
+          <w:lang w:val="pt-PT"/>
+        </w:rPr>
+      </w:pPr>
+      <w:r>
+        <w:rPr>
+          <w:lang w:val="pt-PT"/>
+        </w:rPr>
+        <w:t xml:space="preserve">Descrever quais os critérios a ser usados para comparar as várias variantes e justificar a sua escolha. </w:t>
+      </w:r>
+    </w:p>
+    <w:p>
+      <w:pPr>
+        <w:rPr>
+          <w:lang w:val="pt-PT"/>
+        </w:rPr>
+      </w:pPr>
+      <w:r>
+        <w:rPr>
+          <w:lang w:val="pt-PT"/>
+        </w:rPr>
+        <w:t>Os critérios utilizados são o número de testes de consistência realizados para resolver o problema, o tempo que leva a terminar e a memória utilizada pelo algoritmo. Considera-se que estes três critérios são necessários para avaliar a eficiência do algoritmo, sendo que quanto menores forem os seus valores, melhor será a sua eficiência.</w:t>
+      </w:r>
+    </w:p>
+    <w:p>
+      <w:pPr>
+        <w:pStyle w:val="Heading2"/>
+      </w:pPr>
+      <w:bookmarkStart w:id="17" w:name="_Toc404722815"/>
+      <w:r>
+        <w:t xml:space="preserve">Testes </w:t>
       </w:r>
       <w:proofErr w:type="spellStart"/>
       <w:r>
-        <w:rPr>
-          <w:lang w:val="pt-PT"/>
-        </w:rPr>
-        <w:t>Fill</w:t>
-      </w:r>
+        <w:t>Efectuados</w:t>
+      </w:r>
+      <w:bookmarkEnd w:id="17"/>
       <w:proofErr w:type="spellEnd"/>
-      <w:r>
-        <w:rPr>
-          <w:lang w:val="pt-PT"/>
-        </w:rPr>
-        <w:t>-a-</w:t>
+    </w:p>
+    <w:p>
+      <w:pPr>
+        <w:rPr>
+          <w:lang w:val="pt-PT"/>
+        </w:rPr>
+      </w:pPr>
+      <w:r>
+        <w:rPr>
+          <w:lang w:val="pt-PT"/>
+        </w:rPr>
+        <w:t xml:space="preserve">Descrever os problemas utilizados para </w:t>
       </w:r>
       <w:proofErr w:type="spellStart"/>
       <w:r>
         <w:rPr>
           <w:lang w:val="pt-PT"/>
         </w:rPr>
-        <w:t>Pix</w:t>
+        <w:t>efectuar</w:t>
       </w:r>
       <w:proofErr w:type="spellEnd"/>
       <w:r>
         <w:rPr>
           <w:lang w:val="pt-PT"/>
         </w:rPr>
-        <w:t xml:space="preserve">. </w:t>
+        <w:t xml:space="preserve"> o estudo. Justificar a sua </w:t>
+      </w:r>
+      <w:r>
+        <w:rPr>
+          <w:i/>
+          <w:lang w:val="pt-PT"/>
+        </w:rPr>
+        <w:t>relevância</w:t>
+      </w:r>
+      <w:r>
+        <w:rPr>
+          <w:lang w:val="pt-PT"/>
+        </w:rPr>
+        <w:t xml:space="preserve"> para os critérios a comparar.</w:t>
+      </w:r>
+    </w:p>
+    <w:p>
+      <w:pPr>
+        <w:rPr>
+          <w:lang w:val="pt-PT"/>
+        </w:rPr>
+      </w:pPr>
+      <w:r>
+        <w:rPr>
+          <w:lang w:val="pt-PT"/>
+        </w:rPr>
+        <w:t>Para comparar a procura-retrocesso-simples com a procura retrocesso-grau utilizámos os testes “e1_1” e “e1_2” presentes no ficheiro “</w:t>
+      </w:r>
+      <w:proofErr w:type="spellStart"/>
+      <w:r>
+        <w:rPr>
+          <w:lang w:val="pt-PT"/>
+        </w:rPr>
+        <w:t>exemplo.lisp</w:t>
+      </w:r>
+      <w:proofErr w:type="spellEnd"/>
+      <w:r>
+        <w:rPr>
+          <w:lang w:val="pt-PT"/>
+        </w:rPr>
+        <w:t xml:space="preserve">”. </w:t>
       </w:r>
     </w:p>
     <w:p>
       <w:pPr>
         <w:pStyle w:val="Heading2"/>
       </w:pPr>
-      <w:bookmarkStart w:id="17" w:name="_Toc404722814"/>
-      <w:r>
-        <w:t>Critérios a analisar</w:t>
-      </w:r>
-      <w:bookmarkEnd w:id="17"/>
-    </w:p>
-    <w:p>
-      <w:pPr>
-        <w:rPr>
-          <w:lang w:val="pt-PT"/>
-        </w:rPr>
-      </w:pPr>
-      <w:r>
-        <w:rPr>
-          <w:lang w:val="pt-PT"/>
-        </w:rPr>
-        <w:t xml:space="preserve">Descrever quais os critérios a ser usados para comparar as várias variantes e justificar a sua escolha. </w:t>
-      </w:r>
-    </w:p>
-    <w:p>
-      <w:pPr>
-        <w:pStyle w:val="Heading2"/>
-      </w:pPr>
-      <w:bookmarkStart w:id="18" w:name="_Toc404722815"/>
-      <w:r>
-        <w:t xml:space="preserve">Testes </w:t>
-      </w:r>
-      <w:proofErr w:type="spellStart"/>
-      <w:r>
-        <w:t>Efectuados</w:t>
+      <w:bookmarkStart w:id="18" w:name="_Toc404722816"/>
+      <w:r>
+        <w:t>Resultados Obtidos</w:t>
       </w:r>
       <w:bookmarkEnd w:id="18"/>
-      <w:proofErr w:type="spellEnd"/>
-    </w:p>
-    <w:p>
-      <w:pPr>
-        <w:rPr>
-          <w:lang w:val="pt-PT"/>
-        </w:rPr>
-      </w:pPr>
-      <w:r>
-        <w:rPr>
-          <w:lang w:val="pt-PT"/>
-        </w:rPr>
-        <w:t xml:space="preserve">Descrever os problemas utilizados para </w:t>
-      </w:r>
-      <w:proofErr w:type="spellStart"/>
-      <w:r>
-        <w:rPr>
-          <w:lang w:val="pt-PT"/>
-        </w:rPr>
-        <w:t>efectuar</w:t>
-      </w:r>
-      <w:proofErr w:type="spellEnd"/>
-      <w:r>
-        <w:rPr>
-          <w:lang w:val="pt-PT"/>
-        </w:rPr>
-        <w:t xml:space="preserve"> o estudo. Justificar a sua </w:t>
-      </w:r>
-      <w:r>
-        <w:rPr>
-          <w:i/>
-          <w:lang w:val="pt-PT"/>
-        </w:rPr>
-        <w:t>relevância</w:t>
-      </w:r>
-      <w:r>
-        <w:rPr>
-          <w:lang w:val="pt-PT"/>
-        </w:rPr>
-        <w:t xml:space="preserve"> para os critérios a comparar.</w:t>
-      </w:r>
-    </w:p>
-    <w:p>
-      <w:pPr>
-        <w:pStyle w:val="Heading2"/>
-      </w:pPr>
-      <w:bookmarkStart w:id="19" w:name="_Toc404722816"/>
-      <w:r>
-        <w:t>Resultados Obtidos</w:t>
-      </w:r>
-      <w:bookmarkEnd w:id="19"/>
     </w:p>
     <w:p>
       <w:pPr>
@@ -3486,6 +4558,982 @@
         </w:rPr>
         <w:t>Enumerar os resultados obtidos, sob a forma mais adequada (tabela e gráficos, se necessário).</w:t>
       </w:r>
+    </w:p>
+    <w:tbl>
+      <w:tblPr>
+        <w:tblStyle w:val="TableGrid"/>
+        <w:tblW w:w="0" w:type="auto"/>
+        <w:tblLook w:val="04A0" w:firstRow="1" w:lastRow="0" w:firstColumn="1" w:lastColumn="0" w:noHBand="0" w:noVBand="1"/>
+      </w:tblPr>
+      <w:tblGrid>
+        <w:gridCol w:w="1870"/>
+        <w:gridCol w:w="1870"/>
+        <w:gridCol w:w="1870"/>
+        <w:gridCol w:w="1870"/>
+        <w:gridCol w:w="1870"/>
+      </w:tblGrid>
+      <w:tr>
+        <w:tc>
+          <w:tcPr>
+            <w:tcW w:w="1870" w:type="dxa"/>
+          </w:tcPr>
+          <w:p>
+            <w:pPr>
+              <w:widowControl w:val="0"/>
+              <w:rPr>
+                <w:lang w:val="pt-PT"/>
+              </w:rPr>
+            </w:pPr>
+            <w:r>
+              <w:rPr>
+                <w:lang w:val="pt-PT"/>
+              </w:rPr>
+              <w:t>Algoritmo</w:t>
+            </w:r>
+          </w:p>
+        </w:tc>
+        <w:tc>
+          <w:tcPr>
+            <w:tcW w:w="1870" w:type="dxa"/>
+          </w:tcPr>
+          <w:p>
+            <w:pPr>
+              <w:widowControl w:val="0"/>
+              <w:rPr>
+                <w:lang w:val="pt-PT"/>
+              </w:rPr>
+            </w:pPr>
+            <w:r>
+              <w:rPr>
+                <w:lang w:val="pt-PT"/>
+              </w:rPr>
+              <w:t>Problema</w:t>
+            </w:r>
+          </w:p>
+        </w:tc>
+        <w:tc>
+          <w:tcPr>
+            <w:tcW w:w="1870" w:type="dxa"/>
+          </w:tcPr>
+          <w:p>
+            <w:pPr>
+              <w:widowControl w:val="0"/>
+              <w:rPr>
+                <w:lang w:val="pt-PT"/>
+              </w:rPr>
+            </w:pPr>
+            <w:r>
+              <w:rPr>
+                <w:lang w:val="pt-PT"/>
+              </w:rPr>
+              <w:t>Testes</w:t>
+            </w:r>
+          </w:p>
+        </w:tc>
+        <w:tc>
+          <w:tcPr>
+            <w:tcW w:w="1870" w:type="dxa"/>
+          </w:tcPr>
+          <w:p>
+            <w:pPr>
+              <w:widowControl w:val="0"/>
+              <w:rPr>
+                <w:lang w:val="pt-PT"/>
+              </w:rPr>
+            </w:pPr>
+            <w:r>
+              <w:rPr>
+                <w:lang w:val="pt-PT"/>
+              </w:rPr>
+              <w:t>Tempo (s)</w:t>
+            </w:r>
+          </w:p>
+        </w:tc>
+        <w:tc>
+          <w:tcPr>
+            <w:tcW w:w="1870" w:type="dxa"/>
+          </w:tcPr>
+          <w:p>
+            <w:pPr>
+              <w:widowControl w:val="0"/>
+              <w:rPr>
+                <w:lang w:val="pt-PT"/>
+              </w:rPr>
+            </w:pPr>
+            <w:r>
+              <w:rPr>
+                <w:lang w:val="pt-PT"/>
+              </w:rPr>
+              <w:t>Espaço (KB)</w:t>
+            </w:r>
+          </w:p>
+        </w:tc>
+      </w:tr>
+      <w:tr>
+        <w:tc>
+          <w:tcPr>
+            <w:tcW w:w="1870" w:type="dxa"/>
+          </w:tcPr>
+          <w:p>
+            <w:pPr>
+              <w:widowControl w:val="0"/>
+              <w:rPr>
+                <w:lang w:val="pt-PT"/>
+              </w:rPr>
+            </w:pPr>
+            <w:r>
+              <w:rPr>
+                <w:lang w:val="pt-PT"/>
+              </w:rPr>
+              <w:t>PRS</w:t>
+            </w:r>
+          </w:p>
+        </w:tc>
+        <w:tc>
+          <w:tcPr>
+            <w:tcW w:w="1870" w:type="dxa"/>
+          </w:tcPr>
+          <w:p>
+            <w:pPr>
+              <w:widowControl w:val="0"/>
+              <w:rPr>
+                <w:lang w:val="pt-PT"/>
+              </w:rPr>
+            </w:pPr>
+            <w:r>
+              <w:rPr>
+                <w:lang w:val="pt-PT"/>
+              </w:rPr>
+              <w:t>E1_1</w:t>
+            </w:r>
+          </w:p>
+        </w:tc>
+        <w:tc>
+          <w:tcPr>
+            <w:tcW w:w="1870" w:type="dxa"/>
+          </w:tcPr>
+          <w:p>
+            <w:pPr>
+              <w:widowControl w:val="0"/>
+              <w:rPr>
+                <w:lang w:val="pt-PT"/>
+              </w:rPr>
+            </w:pPr>
+            <w:r>
+              <w:rPr>
+                <w:lang w:val="pt-PT"/>
+              </w:rPr>
+              <w:t>69</w:t>
+            </w:r>
+          </w:p>
+        </w:tc>
+        <w:tc>
+          <w:tcPr>
+            <w:tcW w:w="1870" w:type="dxa"/>
+          </w:tcPr>
+          <w:p>
+            <w:pPr>
+              <w:widowControl w:val="0"/>
+              <w:rPr>
+                <w:lang w:val="pt-PT"/>
+              </w:rPr>
+            </w:pPr>
+            <w:r>
+              <w:rPr>
+                <w:lang w:val="pt-PT"/>
+              </w:rPr>
+              <w:t>0,002</w:t>
+            </w:r>
+          </w:p>
+        </w:tc>
+        <w:tc>
+          <w:tcPr>
+            <w:tcW w:w="1870" w:type="dxa"/>
+          </w:tcPr>
+          <w:p>
+            <w:pPr>
+              <w:widowControl w:val="0"/>
+              <w:rPr>
+                <w:lang w:val="pt-PT"/>
+              </w:rPr>
+            </w:pPr>
+            <w:r>
+              <w:rPr>
+                <w:lang w:val="pt-PT"/>
+              </w:rPr>
+              <w:t>107</w:t>
+            </w:r>
+          </w:p>
+        </w:tc>
+      </w:tr>
+      <w:tr>
+        <w:tc>
+          <w:tcPr>
+            <w:tcW w:w="1870" w:type="dxa"/>
+          </w:tcPr>
+          <w:p>
+            <w:pPr>
+              <w:widowControl w:val="0"/>
+              <w:rPr>
+                <w:lang w:val="pt-PT"/>
+              </w:rPr>
+            </w:pPr>
+            <w:r>
+              <w:rPr>
+                <w:lang w:val="pt-PT"/>
+              </w:rPr>
+              <w:t>PRG</w:t>
+            </w:r>
+          </w:p>
+        </w:tc>
+        <w:tc>
+          <w:tcPr>
+            <w:tcW w:w="1870" w:type="dxa"/>
+          </w:tcPr>
+          <w:p>
+            <w:pPr>
+              <w:widowControl w:val="0"/>
+              <w:rPr>
+                <w:lang w:val="pt-PT"/>
+              </w:rPr>
+            </w:pPr>
+            <w:r>
+              <w:rPr>
+                <w:lang w:val="pt-PT"/>
+              </w:rPr>
+              <w:t>E1_1</w:t>
+            </w:r>
+          </w:p>
+        </w:tc>
+        <w:tc>
+          <w:tcPr>
+            <w:tcW w:w="1870" w:type="dxa"/>
+          </w:tcPr>
+          <w:p>
+            <w:pPr>
+              <w:widowControl w:val="0"/>
+              <w:rPr>
+                <w:lang w:val="pt-PT"/>
+              </w:rPr>
+            </w:pPr>
+            <w:r>
+              <w:rPr>
+                <w:lang w:val="pt-PT"/>
+              </w:rPr>
+              <w:t>77</w:t>
+            </w:r>
+          </w:p>
+        </w:tc>
+        <w:tc>
+          <w:tcPr>
+            <w:tcW w:w="1870" w:type="dxa"/>
+          </w:tcPr>
+          <w:p>
+            <w:pPr>
+              <w:widowControl w:val="0"/>
+              <w:rPr>
+                <w:lang w:val="pt-PT"/>
+              </w:rPr>
+            </w:pPr>
+            <w:r>
+              <w:rPr>
+                <w:lang w:val="pt-PT"/>
+              </w:rPr>
+              <w:t>0,006</w:t>
+            </w:r>
+          </w:p>
+        </w:tc>
+        <w:tc>
+          <w:tcPr>
+            <w:tcW w:w="1870" w:type="dxa"/>
+          </w:tcPr>
+          <w:p>
+            <w:pPr>
+              <w:widowControl w:val="0"/>
+              <w:rPr>
+                <w:lang w:val="pt-PT"/>
+              </w:rPr>
+            </w:pPr>
+            <w:r>
+              <w:rPr>
+                <w:lang w:val="pt-PT"/>
+              </w:rPr>
+              <w:t>524</w:t>
+            </w:r>
+          </w:p>
+        </w:tc>
+      </w:tr>
+      <w:tr>
+        <w:tc>
+          <w:tcPr>
+            <w:tcW w:w="1870" w:type="dxa"/>
+          </w:tcPr>
+          <w:p>
+            <w:pPr>
+              <w:widowControl w:val="0"/>
+              <w:rPr>
+                <w:lang w:val="pt-PT"/>
+              </w:rPr>
+            </w:pPr>
+            <w:r>
+              <w:rPr>
+                <w:lang w:val="pt-PT"/>
+              </w:rPr>
+              <w:t>PRS</w:t>
+            </w:r>
+          </w:p>
+        </w:tc>
+        <w:tc>
+          <w:tcPr>
+            <w:tcW w:w="1870" w:type="dxa"/>
+          </w:tcPr>
+          <w:p>
+            <w:pPr>
+              <w:widowControl w:val="0"/>
+              <w:rPr>
+                <w:lang w:val="pt-PT"/>
+              </w:rPr>
+            </w:pPr>
+            <w:r>
+              <w:rPr>
+                <w:lang w:val="pt-PT"/>
+              </w:rPr>
+              <w:t>E1_2</w:t>
+            </w:r>
+          </w:p>
+        </w:tc>
+        <w:tc>
+          <w:tcPr>
+            <w:tcW w:w="1870" w:type="dxa"/>
+          </w:tcPr>
+          <w:p>
+            <w:pPr>
+              <w:widowControl w:val="0"/>
+              <w:rPr>
+                <w:lang w:val="pt-PT"/>
+              </w:rPr>
+            </w:pPr>
+            <w:r>
+              <w:rPr>
+                <w:lang w:val="pt-PT"/>
+              </w:rPr>
+              <w:t>382</w:t>
+            </w:r>
+          </w:p>
+        </w:tc>
+        <w:tc>
+          <w:tcPr>
+            <w:tcW w:w="1870" w:type="dxa"/>
+          </w:tcPr>
+          <w:p>
+            <w:pPr>
+              <w:widowControl w:val="0"/>
+              <w:rPr>
+                <w:lang w:val="pt-PT"/>
+              </w:rPr>
+            </w:pPr>
+            <w:r>
+              <w:rPr>
+                <w:lang w:val="pt-PT"/>
+              </w:rPr>
+              <w:t>0,003</w:t>
+            </w:r>
+          </w:p>
+        </w:tc>
+        <w:tc>
+          <w:tcPr>
+            <w:tcW w:w="1870" w:type="dxa"/>
+          </w:tcPr>
+          <w:p>
+            <w:pPr>
+              <w:widowControl w:val="0"/>
+              <w:rPr>
+                <w:lang w:val="pt-PT"/>
+              </w:rPr>
+            </w:pPr>
+            <w:r>
+              <w:rPr>
+                <w:lang w:val="pt-PT"/>
+              </w:rPr>
+              <w:t>182</w:t>
+            </w:r>
+          </w:p>
+        </w:tc>
+      </w:tr>
+      <w:tr>
+        <w:tc>
+          <w:tcPr>
+            <w:tcW w:w="1870" w:type="dxa"/>
+          </w:tcPr>
+          <w:p>
+            <w:pPr>
+              <w:widowControl w:val="0"/>
+              <w:rPr>
+                <w:lang w:val="pt-PT"/>
+              </w:rPr>
+            </w:pPr>
+            <w:r>
+              <w:rPr>
+                <w:lang w:val="pt-PT"/>
+              </w:rPr>
+              <w:t>PRG</w:t>
+            </w:r>
+          </w:p>
+        </w:tc>
+        <w:tc>
+          <w:tcPr>
+            <w:tcW w:w="1870" w:type="dxa"/>
+          </w:tcPr>
+          <w:p>
+            <w:pPr>
+              <w:widowControl w:val="0"/>
+              <w:rPr>
+                <w:lang w:val="pt-PT"/>
+              </w:rPr>
+            </w:pPr>
+            <w:r>
+              <w:rPr>
+                <w:lang w:val="pt-PT"/>
+              </w:rPr>
+              <w:t>E1_2</w:t>
+            </w:r>
+          </w:p>
+        </w:tc>
+        <w:tc>
+          <w:tcPr>
+            <w:tcW w:w="1870" w:type="dxa"/>
+          </w:tcPr>
+          <w:p>
+            <w:pPr>
+              <w:widowControl w:val="0"/>
+              <w:rPr>
+                <w:lang w:val="pt-PT"/>
+              </w:rPr>
+            </w:pPr>
+            <w:r>
+              <w:rPr>
+                <w:lang w:val="pt-PT"/>
+              </w:rPr>
+              <w:t>59</w:t>
+            </w:r>
+          </w:p>
+        </w:tc>
+        <w:tc>
+          <w:tcPr>
+            <w:tcW w:w="1870" w:type="dxa"/>
+          </w:tcPr>
+          <w:p>
+            <w:pPr>
+              <w:widowControl w:val="0"/>
+              <w:rPr>
+                <w:lang w:val="pt-PT"/>
+              </w:rPr>
+            </w:pPr>
+            <w:r>
+              <w:rPr>
+                <w:lang w:val="pt-PT"/>
+              </w:rPr>
+              <w:t>0,007</w:t>
+            </w:r>
+          </w:p>
+        </w:tc>
+        <w:tc>
+          <w:tcPr>
+            <w:tcW w:w="1870" w:type="dxa"/>
+          </w:tcPr>
+          <w:p>
+            <w:pPr>
+              <w:widowControl w:val="0"/>
+              <w:rPr>
+                <w:lang w:val="pt-PT"/>
+              </w:rPr>
+            </w:pPr>
+            <w:r>
+              <w:rPr>
+                <w:lang w:val="pt-PT"/>
+              </w:rPr>
+              <w:t>318</w:t>
+            </w:r>
+          </w:p>
+        </w:tc>
+      </w:tr>
+      <w:tr>
+        <w:tc>
+          <w:tcPr>
+            <w:tcW w:w="1870" w:type="dxa"/>
+          </w:tcPr>
+          <w:p>
+            <w:pPr>
+              <w:widowControl w:val="0"/>
+              <w:rPr>
+                <w:lang w:val="pt-PT"/>
+              </w:rPr>
+            </w:pPr>
+          </w:p>
+        </w:tc>
+        <w:tc>
+          <w:tcPr>
+            <w:tcW w:w="1870" w:type="dxa"/>
+          </w:tcPr>
+          <w:p>
+            <w:pPr>
+              <w:widowControl w:val="0"/>
+              <w:rPr>
+                <w:lang w:val="pt-PT"/>
+              </w:rPr>
+            </w:pPr>
+            <w:r>
+              <w:rPr>
+                <w:lang w:val="pt-PT"/>
+              </w:rPr>
+              <w:t>7</w:t>
+            </w:r>
+          </w:p>
+        </w:tc>
+        <w:tc>
+          <w:tcPr>
+            <w:tcW w:w="1870" w:type="dxa"/>
+          </w:tcPr>
+          <w:p>
+            <w:pPr>
+              <w:widowControl w:val="0"/>
+              <w:rPr>
+                <w:lang w:val="pt-PT"/>
+              </w:rPr>
+            </w:pPr>
+          </w:p>
+        </w:tc>
+        <w:tc>
+          <w:tcPr>
+            <w:tcW w:w="1870" w:type="dxa"/>
+          </w:tcPr>
+          <w:p>
+            <w:pPr>
+              <w:widowControl w:val="0"/>
+              <w:rPr>
+                <w:lang w:val="pt-PT"/>
+              </w:rPr>
+            </w:pPr>
+          </w:p>
+        </w:tc>
+        <w:tc>
+          <w:tcPr>
+            <w:tcW w:w="1870" w:type="dxa"/>
+          </w:tcPr>
+          <w:p>
+            <w:pPr>
+              <w:widowControl w:val="0"/>
+              <w:rPr>
+                <w:lang w:val="pt-PT"/>
+              </w:rPr>
+            </w:pPr>
+          </w:p>
+        </w:tc>
+      </w:tr>
+      <w:tr>
+        <w:tc>
+          <w:tcPr>
+            <w:tcW w:w="1870" w:type="dxa"/>
+          </w:tcPr>
+          <w:p>
+            <w:pPr>
+              <w:widowControl w:val="0"/>
+              <w:rPr>
+                <w:lang w:val="pt-PT"/>
+              </w:rPr>
+            </w:pPr>
+          </w:p>
+        </w:tc>
+        <w:tc>
+          <w:tcPr>
+            <w:tcW w:w="1870" w:type="dxa"/>
+          </w:tcPr>
+          <w:p>
+            <w:pPr>
+              <w:widowControl w:val="0"/>
+              <w:rPr>
+                <w:lang w:val="pt-PT"/>
+              </w:rPr>
+            </w:pPr>
+            <w:r>
+              <w:rPr>
+                <w:lang w:val="pt-PT"/>
+              </w:rPr>
+              <w:t>7</w:t>
+            </w:r>
+          </w:p>
+        </w:tc>
+        <w:tc>
+          <w:tcPr>
+            <w:tcW w:w="1870" w:type="dxa"/>
+          </w:tcPr>
+          <w:p>
+            <w:pPr>
+              <w:widowControl w:val="0"/>
+              <w:rPr>
+                <w:lang w:val="pt-PT"/>
+              </w:rPr>
+            </w:pPr>
+          </w:p>
+        </w:tc>
+        <w:tc>
+          <w:tcPr>
+            <w:tcW w:w="1870" w:type="dxa"/>
+          </w:tcPr>
+          <w:p>
+            <w:pPr>
+              <w:widowControl w:val="0"/>
+              <w:rPr>
+                <w:lang w:val="pt-PT"/>
+              </w:rPr>
+            </w:pPr>
+          </w:p>
+        </w:tc>
+        <w:tc>
+          <w:tcPr>
+            <w:tcW w:w="1870" w:type="dxa"/>
+          </w:tcPr>
+          <w:p>
+            <w:pPr>
+              <w:widowControl w:val="0"/>
+              <w:rPr>
+                <w:lang w:val="pt-PT"/>
+              </w:rPr>
+            </w:pPr>
+          </w:p>
+        </w:tc>
+      </w:tr>
+    </w:tbl>
+    <w:p>
+      <w:pPr>
+        <w:widowControl w:val="0"/>
+        <w:rPr>
+          <w:lang w:val="pt-PT"/>
+        </w:rPr>
+      </w:pPr>
+    </w:p>
+    <w:tbl>
+      <w:tblPr>
+        <w:tblStyle w:val="TableGrid"/>
+        <w:tblW w:w="0" w:type="auto"/>
+        <w:tblLook w:val="04A0" w:firstRow="1" w:lastRow="0" w:firstColumn="1" w:lastColumn="0" w:noHBand="0" w:noVBand="1"/>
+      </w:tblPr>
+      <w:tblGrid>
+        <w:gridCol w:w="1870"/>
+        <w:gridCol w:w="1870"/>
+        <w:gridCol w:w="1870"/>
+        <w:gridCol w:w="1870"/>
+        <w:gridCol w:w="1870"/>
+      </w:tblGrid>
+      <w:tr>
+        <w:tc>
+          <w:tcPr>
+            <w:tcW w:w="1870" w:type="dxa"/>
+          </w:tcPr>
+          <w:p>
+            <w:pPr>
+              <w:widowControl w:val="0"/>
+              <w:rPr>
+                <w:lang w:val="pt-PT"/>
+              </w:rPr>
+            </w:pPr>
+            <w:r>
+              <w:rPr>
+                <w:lang w:val="pt-PT"/>
+              </w:rPr>
+              <w:t>Algoritmo</w:t>
+            </w:r>
+          </w:p>
+        </w:tc>
+        <w:tc>
+          <w:tcPr>
+            <w:tcW w:w="1870" w:type="dxa"/>
+          </w:tcPr>
+          <w:p>
+            <w:pPr>
+              <w:widowControl w:val="0"/>
+              <w:rPr>
+                <w:lang w:val="pt-PT"/>
+              </w:rPr>
+            </w:pPr>
+            <w:r>
+              <w:rPr>
+                <w:lang w:val="pt-PT"/>
+              </w:rPr>
+              <w:t>Problema</w:t>
+            </w:r>
+          </w:p>
+        </w:tc>
+        <w:tc>
+          <w:tcPr>
+            <w:tcW w:w="1870" w:type="dxa"/>
+          </w:tcPr>
+          <w:p>
+            <w:pPr>
+              <w:widowControl w:val="0"/>
+              <w:rPr>
+                <w:lang w:val="pt-PT"/>
+              </w:rPr>
+            </w:pPr>
+            <w:r>
+              <w:rPr>
+                <w:lang w:val="pt-PT"/>
+              </w:rPr>
+              <w:t>Testes</w:t>
+            </w:r>
+          </w:p>
+        </w:tc>
+        <w:tc>
+          <w:tcPr>
+            <w:tcW w:w="1870" w:type="dxa"/>
+          </w:tcPr>
+          <w:p>
+            <w:pPr>
+              <w:widowControl w:val="0"/>
+              <w:rPr>
+                <w:lang w:val="pt-PT"/>
+              </w:rPr>
+            </w:pPr>
+            <w:r>
+              <w:rPr>
+                <w:lang w:val="pt-PT"/>
+              </w:rPr>
+              <w:t>Tempo (s)</w:t>
+            </w:r>
+          </w:p>
+        </w:tc>
+        <w:tc>
+          <w:tcPr>
+            <w:tcW w:w="1870" w:type="dxa"/>
+          </w:tcPr>
+          <w:p>
+            <w:pPr>
+              <w:widowControl w:val="0"/>
+              <w:rPr>
+                <w:lang w:val="pt-PT"/>
+              </w:rPr>
+            </w:pPr>
+            <w:r>
+              <w:rPr>
+                <w:lang w:val="pt-PT"/>
+              </w:rPr>
+              <w:t>Espaço (KB)</w:t>
+            </w:r>
+          </w:p>
+        </w:tc>
+      </w:tr>
+      <w:tr>
+        <w:tc>
+          <w:tcPr>
+            <w:tcW w:w="1870" w:type="dxa"/>
+          </w:tcPr>
+          <w:p>
+            <w:pPr>
+              <w:widowControl w:val="0"/>
+              <w:rPr>
+                <w:lang w:val="pt-PT"/>
+              </w:rPr>
+            </w:pPr>
+            <w:r>
+              <w:rPr>
+                <w:lang w:val="pt-PT"/>
+              </w:rPr>
+              <w:t>FC</w:t>
+            </w:r>
+          </w:p>
+        </w:tc>
+        <w:tc>
+          <w:tcPr>
+            <w:tcW w:w="1870" w:type="dxa"/>
+          </w:tcPr>
+          <w:p>
+            <w:pPr>
+              <w:widowControl w:val="0"/>
+              <w:rPr>
+                <w:lang w:val="pt-PT"/>
+              </w:rPr>
+            </w:pPr>
+            <w:r>
+              <w:rPr>
+                <w:lang w:val="pt-PT"/>
+              </w:rPr>
+              <w:t>E4</w:t>
+            </w:r>
+          </w:p>
+        </w:tc>
+        <w:tc>
+          <w:tcPr>
+            <w:tcW w:w="1870" w:type="dxa"/>
+          </w:tcPr>
+          <w:p>
+            <w:pPr>
+              <w:widowControl w:val="0"/>
+              <w:rPr>
+                <w:lang w:val="pt-PT"/>
+              </w:rPr>
+            </w:pPr>
+            <w:r>
+              <w:rPr>
+                <w:lang w:val="pt-PT"/>
+              </w:rPr>
+              <w:t>4301</w:t>
+            </w:r>
+          </w:p>
+        </w:tc>
+        <w:tc>
+          <w:tcPr>
+            <w:tcW w:w="1870" w:type="dxa"/>
+          </w:tcPr>
+          <w:p>
+            <w:pPr>
+              <w:widowControl w:val="0"/>
+              <w:rPr>
+                <w:lang w:val="pt-PT"/>
+              </w:rPr>
+            </w:pPr>
+            <w:r>
+              <w:rPr>
+                <w:lang w:val="pt-PT"/>
+              </w:rPr>
+              <w:t>0,08</w:t>
+            </w:r>
+          </w:p>
+        </w:tc>
+        <w:tc>
+          <w:tcPr>
+            <w:tcW w:w="1870" w:type="dxa"/>
+          </w:tcPr>
+          <w:p>
+            <w:pPr>
+              <w:widowControl w:val="0"/>
+              <w:rPr>
+                <w:lang w:val="pt-PT"/>
+              </w:rPr>
+            </w:pPr>
+            <w:r>
+              <w:rPr>
+                <w:lang w:val="pt-PT"/>
+              </w:rPr>
+              <w:t>2434</w:t>
+            </w:r>
+          </w:p>
+        </w:tc>
+      </w:tr>
+      <w:tr>
+        <w:tc>
+          <w:tcPr>
+            <w:tcW w:w="1870" w:type="dxa"/>
+          </w:tcPr>
+          <w:p>
+            <w:pPr>
+              <w:widowControl w:val="0"/>
+              <w:rPr>
+                <w:lang w:val="pt-PT"/>
+              </w:rPr>
+            </w:pPr>
+            <w:r>
+              <w:rPr>
+                <w:lang w:val="pt-PT"/>
+              </w:rPr>
+              <w:t>MAC</w:t>
+            </w:r>
+          </w:p>
+        </w:tc>
+        <w:tc>
+          <w:tcPr>
+            <w:tcW w:w="1870" w:type="dxa"/>
+          </w:tcPr>
+          <w:p>
+            <w:pPr>
+              <w:widowControl w:val="0"/>
+              <w:rPr>
+                <w:lang w:val="pt-PT"/>
+              </w:rPr>
+            </w:pPr>
+            <w:r>
+              <w:rPr>
+                <w:lang w:val="pt-PT"/>
+              </w:rPr>
+              <w:t>E4</w:t>
+            </w:r>
+          </w:p>
+        </w:tc>
+        <w:tc>
+          <w:tcPr>
+            <w:tcW w:w="1870" w:type="dxa"/>
+          </w:tcPr>
+          <w:p>
+            <w:pPr>
+              <w:widowControl w:val="0"/>
+              <w:rPr>
+                <w:lang w:val="pt-PT"/>
+              </w:rPr>
+            </w:pPr>
+            <w:r>
+              <w:rPr>
+                <w:lang w:val="pt-PT"/>
+              </w:rPr>
+              <w:t>8577</w:t>
+            </w:r>
+          </w:p>
+        </w:tc>
+        <w:tc>
+          <w:tcPr>
+            <w:tcW w:w="1870" w:type="dxa"/>
+          </w:tcPr>
+          <w:p>
+            <w:pPr>
+              <w:widowControl w:val="0"/>
+              <w:rPr>
+                <w:lang w:val="pt-PT"/>
+              </w:rPr>
+            </w:pPr>
+            <w:r>
+              <w:rPr>
+                <w:lang w:val="pt-PT"/>
+              </w:rPr>
+              <w:t>0,15</w:t>
+            </w:r>
+          </w:p>
+        </w:tc>
+        <w:tc>
+          <w:tcPr>
+            <w:tcW w:w="1870" w:type="dxa"/>
+          </w:tcPr>
+          <w:p>
+            <w:pPr>
+              <w:widowControl w:val="0"/>
+              <w:rPr>
+                <w:lang w:val="pt-PT"/>
+              </w:rPr>
+            </w:pPr>
+            <w:r>
+              <w:rPr>
+                <w:lang w:val="pt-PT"/>
+              </w:rPr>
+              <w:t>4134</w:t>
+            </w:r>
+            <w:bookmarkStart w:id="19" w:name="_GoBack"/>
+            <w:bookmarkEnd w:id="19"/>
+          </w:p>
+        </w:tc>
+      </w:tr>
+    </w:tbl>
+    <w:p>
+      <w:pPr>
+        <w:widowControl w:val="0"/>
+        <w:rPr>
+          <w:lang w:val="pt-PT"/>
+        </w:rPr>
+      </w:pPr>
+    </w:p>
+    <w:p>
+      <w:pPr>
+        <w:widowControl w:val="0"/>
+        <w:rPr>
+          <w:lang w:val="pt-PT"/>
+        </w:rPr>
+      </w:pPr>
     </w:p>
     <w:p>
       <w:pPr>
@@ -3772,7 +5820,7 @@
           <w:rPr>
             <w:noProof/>
           </w:rPr>
-          <w:t>6</w:t>
+          <w:t>8</w:t>
         </w:r>
         <w:r>
           <w:rPr>
@@ -5667,6 +7715,25 @@
       <w:ind w:left="440"/>
     </w:pPr>
   </w:style>
+  <w:style w:type="table" w:styleId="TableGrid">
+    <w:name w:val="Table Grid"/>
+    <w:basedOn w:val="TableNormal"/>
+    <w:uiPriority w:val="39"/>
+    <w:rsid w:val="000D1030"/>
+    <w:pPr>
+      <w:spacing w:after="0" w:line="240" w:lineRule="auto"/>
+    </w:pPr>
+    <w:tblPr>
+      <w:tblBorders>
+        <w:top w:val="single" w:sz="4" w:space="0" w:color="auto"/>
+        <w:left w:val="single" w:sz="4" w:space="0" w:color="auto"/>
+        <w:bottom w:val="single" w:sz="4" w:space="0" w:color="auto"/>
+        <w:right w:val="single" w:sz="4" w:space="0" w:color="auto"/>
+        <w:insideH w:val="single" w:sz="4" w:space="0" w:color="auto"/>
+        <w:insideV w:val="single" w:sz="4" w:space="0" w:color="auto"/>
+      </w:tblBorders>
+    </w:tblPr>
+  </w:style>
 </w:styles>
 </file>
 
@@ -5936,7 +8003,7 @@
 </file>
 
 <file path=customXml/itemProps1.xml><?xml version="1.0" encoding="utf-8"?>
-<ds:datastoreItem xmlns:ds="http://schemas.openxmlformats.org/officeDocument/2006/customXml" ds:itemID="{03BB2F5F-EF6D-4B93-9927-5547B3C60BD7}">
+<ds:datastoreItem xmlns:ds="http://schemas.openxmlformats.org/officeDocument/2006/customXml" ds:itemID="{5158E056-5313-413D-94F9-6A65F42B797C}">
   <ds:schemaRefs>
     <ds:schemaRef ds:uri="http://schemas.openxmlformats.org/officeDocument/2006/bibliography"/>
   </ds:schemaRefs>

</xml_diff>